<commit_message>
Proyecto 2 eva realizado manual de usuario (usuario)
</commit_message>
<xml_diff>
--- a/Proyecto_2EVA_ALB/Manual Instrucciones/Manual_Usuario.docx
+++ b/Proyecto_2EVA_ALB/Manual Instrucciones/Manual_Usuario.docx
@@ -1,6 +1,6 @@
 
 <file path=word/document.xml><?xml version="1.0" encoding="utf-8"?>
-<w:document xmlns:ve="http://schemas.openxmlformats.org/markup-compatibility/2006" xmlns:o="urn:schemas-microsoft-com:office:office" xmlns:r="http://schemas.openxmlformats.org/officeDocument/2006/relationships" xmlns:m="http://schemas.openxmlformats.org/officeDocument/2006/math" xmlns:v="urn:schemas-microsoft-com:vml" xmlns:wp="http://schemas.openxmlformats.org/drawingml/2006/wordprocessingDrawing" xmlns:w10="urn:schemas-microsoft-com:office:word" xmlns:w="http://schemas.openxmlformats.org/wordprocessingml/2006/main" xmlns:wne="http://schemas.microsoft.com/office/word/2006/wordml">
+<w:document xmlns:wpc="http://schemas.microsoft.com/office/word/2010/wordprocessingCanvas" xmlns:mc="http://schemas.openxmlformats.org/markup-compatibility/2006" xmlns:o="urn:schemas-microsoft-com:office:office" xmlns:r="http://schemas.openxmlformats.org/officeDocument/2006/relationships" xmlns:m="http://schemas.openxmlformats.org/officeDocument/2006/math" xmlns:v="urn:schemas-microsoft-com:vml" xmlns:wp14="http://schemas.microsoft.com/office/word/2010/wordprocessingDrawing" xmlns:wp="http://schemas.openxmlformats.org/drawingml/2006/wordprocessingDrawing" xmlns:w10="urn:schemas-microsoft-com:office:word" xmlns:w="http://schemas.openxmlformats.org/wordprocessingml/2006/main" xmlns:w14="http://schemas.microsoft.com/office/word/2010/wordml" xmlns:wpg="http://schemas.microsoft.com/office/word/2010/wordprocessingGroup" xmlns:wpi="http://schemas.microsoft.com/office/word/2010/wordprocessingInk" xmlns:wne="http://schemas.microsoft.com/office/word/2006/wordml" xmlns:wps="http://schemas.microsoft.com/office/word/2010/wordprocessingShape" mc:Ignorable="w14 wp14">
   <w:background w:color="DBE5F1" w:themeColor="accent1" w:themeTint="33"/>
   <w:body>
     <w:sdt>
@@ -27,7 +27,7 @@
           <w:tblPr>
             <w:tblW w:w="5000" w:type="pct"/>
             <w:jc w:val="center"/>
-            <w:tblLook w:val="04A0"/>
+            <w:tblLook w:val="04A0" w:firstRow="1" w:lastRow="0" w:firstColumn="1" w:lastColumn="0" w:noHBand="0" w:noVBand="1"/>
           </w:tblPr>
           <w:tblGrid>
             <w:gridCol w:w="8720"/>
@@ -104,6 +104,7 @@
                 <w:dataBinding w:prefixMappings="xmlns:ns0='http://schemas.openxmlformats.org/package/2006/metadata/core-properties' xmlns:ns1='http://purl.org/dc/elements/1.1/'" w:xpath="/ns0:coreProperties[1]/ns1:title[1]" w:storeItemID="{6C3C8BC8-F283-45AE-878A-BAB7291924A1}"/>
                 <w:text/>
               </w:sdtPr>
+              <w:sdtEndPr/>
               <w:sdtContent>
                 <w:tc>
                   <w:tcPr>
@@ -153,12 +154,10 @@
                 </w:rPr>
                 <w:alias w:val="Subtítulo"/>
                 <w:id w:val="15524255"/>
-                <w:placeholder>
-                  <w:docPart w:val="4EADA99F761147138C66A62A4DC3BF1E"/>
-                </w:placeholder>
                 <w:dataBinding w:prefixMappings="xmlns:ns0='http://schemas.openxmlformats.org/package/2006/metadata/core-properties' xmlns:ns1='http://purl.org/dc/elements/1.1/'" w:xpath="/ns0:coreProperties[1]/ns1:subject[1]" w:storeItemID="{6C3C8BC8-F283-45AE-878A-BAB7291924A1}"/>
                 <w:text/>
               </w:sdtPr>
+              <w:sdtEndPr/>
               <w:sdtContent>
                 <w:tc>
                   <w:tcPr>
@@ -231,6 +230,7 @@
                 <w:dataBinding w:prefixMappings="xmlns:ns0='http://schemas.openxmlformats.org/package/2006/metadata/core-properties' xmlns:ns1='http://purl.org/dc/elements/1.1/'" w:xpath="/ns0:coreProperties[1]/ns1:creator[1]" w:storeItemID="{6C3C8BC8-F283-45AE-878A-BAB7291924A1}"/>
                 <w:text/>
               </w:sdtPr>
+              <w:sdtEndPr/>
               <w:sdtContent>
                 <w:tc>
                   <w:tcPr>
@@ -300,6 +300,7 @@
                   <w:calendar w:val="gregorian"/>
                 </w:date>
               </w:sdtPr>
+              <w:sdtEndPr/>
               <w:sdtContent>
                 <w:tc>
                   <w:tcPr>
@@ -366,7 +367,7 @@
                         <pic:cNvPicPr/>
                       </pic:nvPicPr>
                       <pic:blipFill>
-                        <a:blip r:embed="rId9" cstate="print"/>
+                        <a:blip r:embed="rId10" cstate="print"/>
                         <a:stretch>
                           <a:fillRect/>
                         </a:stretch>
@@ -392,7 +393,7 @@
           <w:tblPr>
             <w:tblpPr w:leftFromText="187" w:rightFromText="187" w:horzAnchor="margin" w:tblpXSpec="center" w:tblpYSpec="bottom"/>
             <w:tblW w:w="5000" w:type="pct"/>
-            <w:tblLook w:val="04A0"/>
+            <w:tblLook w:val="04A0" w:firstRow="1" w:lastRow="0" w:firstColumn="1" w:lastColumn="0" w:noHBand="0" w:noVBand="1"/>
           </w:tblPr>
           <w:tblGrid>
             <w:gridCol w:w="8720"/>
@@ -431,6 +432,7 @@
           <w:docPartUnique/>
         </w:docPartObj>
       </w:sdtPr>
+      <w:sdtEndPr/>
       <w:sdtContent>
         <w:p>
           <w:pPr>
@@ -457,7 +459,9 @@
               <w:tab w:val="right" w:leader="dot" w:pos="8494"/>
             </w:tabs>
             <w:rPr>
+              <w:rFonts w:eastAsiaTheme="minorEastAsia"/>
               <w:noProof/>
+              <w:lang w:eastAsia="es-ES"/>
             </w:rPr>
           </w:pPr>
           <w:r>
@@ -469,7 +473,7 @@
           <w:r>
             <w:fldChar w:fldCharType="separate"/>
           </w:r>
-          <w:hyperlink w:anchor="_Toc157785158" w:history="1">
+          <w:hyperlink w:anchor="_Toc157816730" w:history="1">
             <w:r>
               <w:rPr>
                 <w:rStyle w:val="Hipervnculo"/>
@@ -496,7 +500,7 @@
                 <w:noProof/>
                 <w:webHidden/>
               </w:rPr>
-              <w:instrText xml:space="preserve"> PAGEREF _Toc157785158 \h </w:instrText>
+              <w:instrText xml:space="preserve"> PAGEREF _Toc157816730 \h </w:instrText>
             </w:r>
             <w:r>
               <w:rPr>
@@ -516,7 +520,161 @@
                 <w:noProof/>
                 <w:webHidden/>
               </w:rPr>
-              <w:t>3</w:t>
+              <w:t>2</w:t>
+            </w:r>
+            <w:r>
+              <w:rPr>
+                <w:noProof/>
+                <w:webHidden/>
+              </w:rPr>
+              <w:fldChar w:fldCharType="end"/>
+            </w:r>
+          </w:hyperlink>
+        </w:p>
+        <w:p>
+          <w:pPr>
+            <w:pStyle w:val="TDC1"/>
+            <w:tabs>
+              <w:tab w:val="right" w:leader="dot" w:pos="8494"/>
+            </w:tabs>
+            <w:rPr>
+              <w:rFonts w:eastAsiaTheme="minorEastAsia"/>
+              <w:noProof/>
+              <w:lang w:eastAsia="es-ES"/>
+            </w:rPr>
+          </w:pPr>
+          <w:hyperlink w:anchor="_Toc157816731" w:history="1">
+            <w:r>
+              <w:rPr>
+                <w:rStyle w:val="Hipervnculo"/>
+                <w:noProof/>
+              </w:rPr>
+              <w:t>Usuar</w:t>
+            </w:r>
+            <w:r>
+              <w:rPr>
+                <w:rStyle w:val="Hipervnculo"/>
+                <w:noProof/>
+              </w:rPr>
+              <w:t>i</w:t>
+            </w:r>
+            <w:r>
+              <w:rPr>
+                <w:rStyle w:val="Hipervnculo"/>
+                <w:noProof/>
+              </w:rPr>
+              <w:t>o</w:t>
+            </w:r>
+            <w:r>
+              <w:rPr>
+                <w:noProof/>
+                <w:webHidden/>
+              </w:rPr>
+              <w:tab/>
+            </w:r>
+            <w:r>
+              <w:rPr>
+                <w:noProof/>
+                <w:webHidden/>
+              </w:rPr>
+              <w:fldChar w:fldCharType="begin"/>
+            </w:r>
+            <w:r>
+              <w:rPr>
+                <w:noProof/>
+                <w:webHidden/>
+              </w:rPr>
+              <w:instrText xml:space="preserve"> PAGEREF _Toc157816731 \h </w:instrText>
+            </w:r>
+            <w:r>
+              <w:rPr>
+                <w:noProof/>
+                <w:webHidden/>
+              </w:rPr>
+            </w:r>
+            <w:r>
+              <w:rPr>
+                <w:noProof/>
+                <w:webHidden/>
+              </w:rPr>
+              <w:fldChar w:fldCharType="separate"/>
+            </w:r>
+            <w:r>
+              <w:rPr>
+                <w:noProof/>
+                <w:webHidden/>
+              </w:rPr>
+              <w:t>7</w:t>
+            </w:r>
+            <w:r>
+              <w:rPr>
+                <w:noProof/>
+                <w:webHidden/>
+              </w:rPr>
+              <w:fldChar w:fldCharType="end"/>
+            </w:r>
+          </w:hyperlink>
+        </w:p>
+        <w:p>
+          <w:pPr>
+            <w:pStyle w:val="TDC1"/>
+            <w:tabs>
+              <w:tab w:val="right" w:leader="dot" w:pos="8494"/>
+            </w:tabs>
+            <w:rPr>
+              <w:rFonts w:eastAsiaTheme="minorEastAsia"/>
+              <w:noProof/>
+              <w:lang w:eastAsia="es-ES"/>
+            </w:rPr>
+          </w:pPr>
+          <w:hyperlink w:anchor="_Toc157816732" w:history="1">
+            <w:r>
+              <w:rPr>
+                <w:rStyle w:val="Hipervnculo"/>
+                <w:noProof/>
+              </w:rPr>
+              <w:t>Administración</w:t>
+            </w:r>
+            <w:r>
+              <w:rPr>
+                <w:noProof/>
+                <w:webHidden/>
+              </w:rPr>
+              <w:tab/>
+            </w:r>
+            <w:r>
+              <w:rPr>
+                <w:noProof/>
+                <w:webHidden/>
+              </w:rPr>
+              <w:fldChar w:fldCharType="begin"/>
+            </w:r>
+            <w:r>
+              <w:rPr>
+                <w:noProof/>
+                <w:webHidden/>
+              </w:rPr>
+              <w:instrText xml:space="preserve"> PAGEREF _Toc157816732 \h </w:instrText>
+            </w:r>
+            <w:r>
+              <w:rPr>
+                <w:noProof/>
+                <w:webHidden/>
+              </w:rPr>
+            </w:r>
+            <w:r>
+              <w:rPr>
+                <w:noProof/>
+                <w:webHidden/>
+              </w:rPr>
+              <w:fldChar w:fldCharType="separate"/>
+            </w:r>
+            <w:r>
+              <w:rPr>
+                <w:noProof/>
+                <w:webHidden/>
+              </w:rPr>
+              <w:t>11</w:t>
             </w:r>
             <w:r>
               <w:rPr>
@@ -546,6 +704,7 @@
       <w:r>
         <w:br w:type="page"/>
       </w:r>
+      <w:bookmarkStart w:id="0" w:name="_Toc157816730"/>
       <w:r>
         <w:rPr>
           <w:sz w:val="32"/>
@@ -553,14 +712,12 @@
         <w:lastRenderedPageBreak/>
         <w:t>Instalación de la aplicación</w:t>
       </w:r>
+      <w:bookmarkEnd w:id="0"/>
     </w:p>
     <w:p/>
     <w:p>
       <w:r>
-        <w:t xml:space="preserve">¡Gracias por </w:t>
-      </w:r>
-      <w:r>
-        <w:t xml:space="preserve">elegir </w:t>
+        <w:t xml:space="preserve">¡Gracias por elegir </w:t>
       </w:r>
       <w:proofErr w:type="spellStart"/>
       <w:r>
@@ -654,7 +811,7 @@
                     </pic:cNvPicPr>
                   </pic:nvPicPr>
                   <pic:blipFill>
-                    <a:blip r:embed="rId10" cstate="print"/>
+                    <a:blip r:embed="rId11" cstate="print"/>
                     <a:srcRect/>
                     <a:stretch>
                       <a:fillRect/>
@@ -787,7 +944,7 @@
                     </pic:cNvPicPr>
                   </pic:nvPicPr>
                   <pic:blipFill>
-                    <a:blip r:embed="rId11" cstate="print"/>
+                    <a:blip r:embed="rId12" cstate="print"/>
                     <a:srcRect/>
                     <a:stretch>
                       <a:fillRect/>
@@ -865,7 +1022,7 @@
                     </pic:cNvPicPr>
                   </pic:nvPicPr>
                   <pic:blipFill>
-                    <a:blip r:embed="rId12" cstate="print"/>
+                    <a:blip r:embed="rId13" cstate="print"/>
                     <a:srcRect/>
                     <a:stretch>
                       <a:fillRect/>
@@ -947,7 +1104,7 @@
                     </pic:cNvPicPr>
                   </pic:nvPicPr>
                   <pic:blipFill>
-                    <a:blip r:embed="rId13" cstate="print"/>
+                    <a:blip r:embed="rId14" cstate="print"/>
                     <a:srcRect/>
                     <a:stretch>
                       <a:fillRect/>
@@ -1022,7 +1179,7 @@
                     </pic:cNvPicPr>
                   </pic:nvPicPr>
                   <pic:blipFill>
-                    <a:blip r:embed="rId14" cstate="print"/>
+                    <a:blip r:embed="rId15" cstate="print"/>
                     <a:srcRect/>
                     <a:stretch>
                       <a:fillRect/>
@@ -1096,7 +1253,7 @@
                     </pic:cNvPicPr>
                   </pic:nvPicPr>
                   <pic:blipFill>
-                    <a:blip r:embed="rId15" cstate="print"/>
+                    <a:blip r:embed="rId16" cstate="print"/>
                     <a:srcRect/>
                     <a:stretch>
                       <a:fillRect/>
@@ -1167,7 +1324,7 @@
                     </pic:cNvPicPr>
                   </pic:nvPicPr>
                   <pic:blipFill>
-                    <a:blip r:embed="rId16" cstate="print"/>
+                    <a:blip r:embed="rId17" cstate="print"/>
                     <a:srcRect/>
                     <a:stretch>
                       <a:fillRect/>
@@ -1241,7 +1398,7 @@
                     </pic:cNvPicPr>
                   </pic:nvPicPr>
                   <pic:blipFill>
-                    <a:blip r:embed="rId17" cstate="print"/>
+                    <a:blip r:embed="rId18" cstate="print"/>
                     <a:srcRect/>
                     <a:stretch>
                       <a:fillRect/>
@@ -1291,12 +1448,616 @@
           <w:u w:val="single"/>
         </w:rPr>
       </w:pPr>
+      <w:r>
+        <w:rPr>
+          <w:u w:val="single"/>
+        </w:rPr>
+        <w:br w:type="page"/>
+      </w:r>
+    </w:p>
+    <w:p>
+      <w:pPr>
+        <w:pStyle w:val="Ttulo1"/>
+        <w:rPr>
+          <w:sz w:val="32"/>
+        </w:rPr>
+      </w:pPr>
+      <w:bookmarkStart w:id="1" w:name="_Toc157816731"/>
+      <w:r>
+        <w:rPr>
+          <w:sz w:val="32"/>
+        </w:rPr>
+        <w:lastRenderedPageBreak/>
+        <w:t>Usuario</w:t>
+      </w:r>
+      <w:bookmarkEnd w:id="1"/>
+    </w:p>
+    <w:p/>
+    <w:p>
+      <w:r>
+        <w:rPr>
+          <w:noProof/>
+          <w:lang w:eastAsia="es-ES"/>
+        </w:rPr>
+        <w:drawing>
+          <wp:inline distT="0" distB="0" distL="0" distR="0">
+            <wp:extent cx="5400040" cy="3039157"/>
+            <wp:effectExtent l="190500" t="190500" r="162560" b="180340"/>
+            <wp:docPr id="3" name="Imagen 3" descr="C:\Users\As1ss\Downloads\Captura de pantalla 2024-02-03 004212.png"/>
+            <wp:cNvGraphicFramePr>
+              <a:graphicFrameLocks xmlns:a="http://schemas.openxmlformats.org/drawingml/2006/main" noChangeAspect="1"/>
+            </wp:cNvGraphicFramePr>
+            <a:graphic xmlns:a="http://schemas.openxmlformats.org/drawingml/2006/main">
+              <a:graphicData uri="http://schemas.openxmlformats.org/drawingml/2006/picture">
+                <pic:pic xmlns:pic="http://schemas.openxmlformats.org/drawingml/2006/picture">
+                  <pic:nvPicPr>
+                    <pic:cNvPr id="0" name="Picture 1" descr="C:\Users\As1ss\Downloads\Captura de pantalla 2024-02-03 004212.png"/>
+                    <pic:cNvPicPr>
+                      <a:picLocks noChangeAspect="1" noChangeArrowheads="1"/>
+                    </pic:cNvPicPr>
+                  </pic:nvPicPr>
+                  <pic:blipFill>
+                    <a:blip r:embed="rId19">
+                      <a:extLst>
+                        <a:ext uri="{28A0092B-C50C-407E-A947-70E740481C1C}">
+                          <a14:useLocalDpi xmlns:a14="http://schemas.microsoft.com/office/drawing/2010/main" val="0"/>
+                        </a:ext>
+                      </a:extLst>
+                    </a:blip>
+                    <a:srcRect/>
+                    <a:stretch>
+                      <a:fillRect/>
+                    </a:stretch>
+                  </pic:blipFill>
+                  <pic:spPr bwMode="auto">
+                    <a:xfrm>
+                      <a:off x="0" y="0"/>
+                      <a:ext cx="5400040" cy="3039157"/>
+                    </a:xfrm>
+                    <a:prstGeom prst="rect">
+                      <a:avLst/>
+                    </a:prstGeom>
+                    <a:ln>
+                      <a:noFill/>
+                    </a:ln>
+                    <a:effectLst>
+                      <a:outerShdw blurRad="190500" algn="tl" rotWithShape="0">
+                        <a:srgbClr val="000000">
+                          <a:alpha val="70000"/>
+                        </a:srgbClr>
+                      </a:outerShdw>
+                    </a:effectLst>
+                  </pic:spPr>
+                </pic:pic>
+              </a:graphicData>
+            </a:graphic>
+          </wp:inline>
+        </w:drawing>
+      </w:r>
+    </w:p>
+    <w:p>
+      <w:pPr>
+        <w:pStyle w:val="Prrafodelista"/>
+        <w:numPr>
+          <w:ilvl w:val="0"/>
+          <w:numId w:val="2"/>
+        </w:numPr>
+      </w:pPr>
+      <w:r>
+        <w:t>Para acceder al sistema, es necesario completar el proceso de registro a través del enlace proporcionado a continuación.</w:t>
+      </w:r>
+    </w:p>
+    <w:p>
+      <w:r>
+        <w:drawing>
+          <wp:inline distT="0" distB="0" distL="0" distR="0" wp14:anchorId="1896878A" wp14:editId="6F0E4C24">
+            <wp:extent cx="5400040" cy="3040959"/>
+            <wp:effectExtent l="190500" t="190500" r="162560" b="179070"/>
+            <wp:docPr id="4" name="Imagen 4"/>
+            <wp:cNvGraphicFramePr>
+              <a:graphicFrameLocks xmlns:a="http://schemas.openxmlformats.org/drawingml/2006/main" noChangeAspect="1"/>
+            </wp:cNvGraphicFramePr>
+            <a:graphic xmlns:a="http://schemas.openxmlformats.org/drawingml/2006/main">
+              <a:graphicData uri="http://schemas.openxmlformats.org/drawingml/2006/picture">
+                <pic:pic xmlns:pic="http://schemas.openxmlformats.org/drawingml/2006/picture">
+                  <pic:nvPicPr>
+                    <pic:cNvPr id="0" name=""/>
+                    <pic:cNvPicPr/>
+                  </pic:nvPicPr>
+                  <pic:blipFill>
+                    <a:blip r:embed="rId20"/>
+                    <a:stretch>
+                      <a:fillRect/>
+                    </a:stretch>
+                  </pic:blipFill>
+                  <pic:spPr>
+                    <a:xfrm>
+                      <a:off x="0" y="0"/>
+                      <a:ext cx="5400040" cy="3040959"/>
+                    </a:xfrm>
+                    <a:prstGeom prst="rect">
+                      <a:avLst/>
+                    </a:prstGeom>
+                    <a:ln>
+                      <a:noFill/>
+                    </a:ln>
+                    <a:effectLst>
+                      <a:outerShdw blurRad="190500" algn="tl" rotWithShape="0">
+                        <a:srgbClr val="000000">
+                          <a:alpha val="70000"/>
+                        </a:srgbClr>
+                      </a:outerShdw>
+                    </a:effectLst>
+                  </pic:spPr>
+                </pic:pic>
+              </a:graphicData>
+            </a:graphic>
+          </wp:inline>
+        </w:drawing>
+      </w:r>
+    </w:p>
+    <w:p>
+      <w:pPr>
+        <w:pStyle w:val="Prrafodelista"/>
+        <w:numPr>
+          <w:ilvl w:val="0"/>
+          <w:numId w:val="2"/>
+        </w:numPr>
+      </w:pPr>
+      <w:r>
+        <w:t>Completa</w:t>
+      </w:r>
+      <w:r>
+        <w:t xml:space="preserve"> el proceso de registro utilizando una dirección de correo electrónico válida.</w:t>
+      </w:r>
+    </w:p>
+    <w:p/>
+    <w:p>
+      <w:pPr>
+        <w:jc w:val="center"/>
+      </w:pPr>
+      <w:r>
+        <w:lastRenderedPageBreak/>
+        <w:drawing>
+          <wp:inline distT="0" distB="0" distL="0" distR="0" wp14:anchorId="68986284" wp14:editId="6391D97F">
+            <wp:extent cx="5400040" cy="3040959"/>
+            <wp:effectExtent l="190500" t="190500" r="162560" b="179070"/>
+            <wp:docPr id="5" name="Imagen 5"/>
+            <wp:cNvGraphicFramePr>
+              <a:graphicFrameLocks xmlns:a="http://schemas.openxmlformats.org/drawingml/2006/main" noChangeAspect="1"/>
+            </wp:cNvGraphicFramePr>
+            <a:graphic xmlns:a="http://schemas.openxmlformats.org/drawingml/2006/main">
+              <a:graphicData uri="http://schemas.openxmlformats.org/drawingml/2006/picture">
+                <pic:pic xmlns:pic="http://schemas.openxmlformats.org/drawingml/2006/picture">
+                  <pic:nvPicPr>
+                    <pic:cNvPr id="0" name=""/>
+                    <pic:cNvPicPr/>
+                  </pic:nvPicPr>
+                  <pic:blipFill>
+                    <a:blip r:embed="rId21"/>
+                    <a:stretch>
+                      <a:fillRect/>
+                    </a:stretch>
+                  </pic:blipFill>
+                  <pic:spPr>
+                    <a:xfrm>
+                      <a:off x="0" y="0"/>
+                      <a:ext cx="5400040" cy="3040959"/>
+                    </a:xfrm>
+                    <a:prstGeom prst="rect">
+                      <a:avLst/>
+                    </a:prstGeom>
+                    <a:ln>
+                      <a:noFill/>
+                    </a:ln>
+                    <a:effectLst>
+                      <a:outerShdw blurRad="190500" algn="tl" rotWithShape="0">
+                        <a:srgbClr val="000000">
+                          <a:alpha val="70000"/>
+                        </a:srgbClr>
+                      </a:outerShdw>
+                    </a:effectLst>
+                  </pic:spPr>
+                </pic:pic>
+              </a:graphicData>
+            </a:graphic>
+          </wp:inline>
+        </w:drawing>
+      </w:r>
+    </w:p>
+    <w:p>
+      <w:pPr>
+        <w:pStyle w:val="Prrafodelista"/>
+        <w:numPr>
+          <w:ilvl w:val="0"/>
+          <w:numId w:val="2"/>
+        </w:numPr>
+      </w:pPr>
+      <w:r>
+        <w:t>Esta es la interfaz principal en la que podemos visualizar todas las opciones disponibles para operar en nuestra aplicación.</w:t>
+      </w:r>
+    </w:p>
+    <w:p>
+      <w:r>
+        <w:drawing>
+          <wp:inline distT="0" distB="0" distL="0" distR="0" wp14:anchorId="37279097" wp14:editId="32E44D89">
+            <wp:extent cx="5400040" cy="3040959"/>
+            <wp:effectExtent l="190500" t="190500" r="162560" b="179070"/>
+            <wp:docPr id="6" name="Imagen 6"/>
+            <wp:cNvGraphicFramePr>
+              <a:graphicFrameLocks xmlns:a="http://schemas.openxmlformats.org/drawingml/2006/main" noChangeAspect="1"/>
+            </wp:cNvGraphicFramePr>
+            <a:graphic xmlns:a="http://schemas.openxmlformats.org/drawingml/2006/main">
+              <a:graphicData uri="http://schemas.openxmlformats.org/drawingml/2006/picture">
+                <pic:pic xmlns:pic="http://schemas.openxmlformats.org/drawingml/2006/picture">
+                  <pic:nvPicPr>
+                    <pic:cNvPr id="0" name=""/>
+                    <pic:cNvPicPr/>
+                  </pic:nvPicPr>
+                  <pic:blipFill>
+                    <a:blip r:embed="rId22"/>
+                    <a:stretch>
+                      <a:fillRect/>
+                    </a:stretch>
+                  </pic:blipFill>
+                  <pic:spPr>
+                    <a:xfrm>
+                      <a:off x="0" y="0"/>
+                      <a:ext cx="5400040" cy="3040959"/>
+                    </a:xfrm>
+                    <a:prstGeom prst="rect">
+                      <a:avLst/>
+                    </a:prstGeom>
+                    <a:ln>
+                      <a:noFill/>
+                    </a:ln>
+                    <a:effectLst>
+                      <a:outerShdw blurRad="190500" algn="tl" rotWithShape="0">
+                        <a:srgbClr val="000000">
+                          <a:alpha val="70000"/>
+                        </a:srgbClr>
+                      </a:outerShdw>
+                    </a:effectLst>
+                  </pic:spPr>
+                </pic:pic>
+              </a:graphicData>
+            </a:graphic>
+          </wp:inline>
+        </w:drawing>
+      </w:r>
+    </w:p>
+    <w:p>
+      <w:pPr>
+        <w:pStyle w:val="Prrafodelista"/>
+        <w:numPr>
+          <w:ilvl w:val="0"/>
+          <w:numId w:val="2"/>
+        </w:numPr>
+      </w:pPr>
+      <w:r>
+        <w:t>En la sección de "Incidencias", tiene la posibilidad de registrar cualquier problema o inconveniente relacionado con diversos aspectos, tales como libros, su cuenta de usuario, entre otros, en un contexto general.</w:t>
+      </w:r>
+    </w:p>
+    <w:p>
+      <w:r>
+        <w:br w:type="page"/>
+      </w:r>
+    </w:p>
+    <w:p>
+      <w:r>
+        <w:lastRenderedPageBreak/>
+        <w:drawing>
+          <wp:inline distT="0" distB="0" distL="0" distR="0" wp14:anchorId="0552BC3E" wp14:editId="0F75A73A">
+            <wp:extent cx="5400040" cy="3040959"/>
+            <wp:effectExtent l="190500" t="190500" r="162560" b="179070"/>
+            <wp:docPr id="7" name="Imagen 7"/>
+            <wp:cNvGraphicFramePr>
+              <a:graphicFrameLocks xmlns:a="http://schemas.openxmlformats.org/drawingml/2006/main" noChangeAspect="1"/>
+            </wp:cNvGraphicFramePr>
+            <a:graphic xmlns:a="http://schemas.openxmlformats.org/drawingml/2006/main">
+              <a:graphicData uri="http://schemas.openxmlformats.org/drawingml/2006/picture">
+                <pic:pic xmlns:pic="http://schemas.openxmlformats.org/drawingml/2006/picture">
+                  <pic:nvPicPr>
+                    <pic:cNvPr id="0" name=""/>
+                    <pic:cNvPicPr/>
+                  </pic:nvPicPr>
+                  <pic:blipFill>
+                    <a:blip r:embed="rId23"/>
+                    <a:stretch>
+                      <a:fillRect/>
+                    </a:stretch>
+                  </pic:blipFill>
+                  <pic:spPr>
+                    <a:xfrm>
+                      <a:off x="0" y="0"/>
+                      <a:ext cx="5400040" cy="3040959"/>
+                    </a:xfrm>
+                    <a:prstGeom prst="rect">
+                      <a:avLst/>
+                    </a:prstGeom>
+                    <a:ln>
+                      <a:noFill/>
+                    </a:ln>
+                    <a:effectLst>
+                      <a:outerShdw blurRad="190500" algn="tl" rotWithShape="0">
+                        <a:srgbClr val="000000">
+                          <a:alpha val="70000"/>
+                        </a:srgbClr>
+                      </a:outerShdw>
+                    </a:effectLst>
+                  </pic:spPr>
+                </pic:pic>
+              </a:graphicData>
+            </a:graphic>
+          </wp:inline>
+        </w:drawing>
+      </w:r>
+    </w:p>
+    <w:p>
+      <w:pPr>
+        <w:pStyle w:val="Prrafodelista"/>
+        <w:numPr>
+          <w:ilvl w:val="0"/>
+          <w:numId w:val="2"/>
+        </w:numPr>
+      </w:pPr>
+      <w:r>
+        <w:t>En la categoría de "Libros", se brinda la opción de filtrar, consultar y solicitar el préstamo de obras literarias. Se permite la solicitud de un libro por usuario.</w:t>
+      </w:r>
+    </w:p>
+    <w:p>
+      <w:r>
+        <w:rPr>
+          <w:noProof/>
+          <w:lang w:eastAsia="es-ES"/>
+        </w:rPr>
+        <w:drawing>
+          <wp:inline distT="0" distB="0" distL="0" distR="0">
+            <wp:extent cx="5400040" cy="3039157"/>
+            <wp:effectExtent l="190500" t="190500" r="162560" b="180340"/>
+            <wp:docPr id="8" name="Imagen 8" descr="C:\Users\As1ss\Downloads\Captura de pantalla 2024-02-03 012846.png"/>
+            <wp:cNvGraphicFramePr>
+              <a:graphicFrameLocks xmlns:a="http://schemas.openxmlformats.org/drawingml/2006/main" noChangeAspect="1"/>
+            </wp:cNvGraphicFramePr>
+            <a:graphic xmlns:a="http://schemas.openxmlformats.org/drawingml/2006/main">
+              <a:graphicData uri="http://schemas.openxmlformats.org/drawingml/2006/picture">
+                <pic:pic xmlns:pic="http://schemas.openxmlformats.org/drawingml/2006/picture">
+                  <pic:nvPicPr>
+                    <pic:cNvPr id="0" name="Picture 2" descr="C:\Users\As1ss\Downloads\Captura de pantalla 2024-02-03 012846.png"/>
+                    <pic:cNvPicPr>
+                      <a:picLocks noChangeAspect="1" noChangeArrowheads="1"/>
+                    </pic:cNvPicPr>
+                  </pic:nvPicPr>
+                  <pic:blipFill>
+                    <a:blip r:embed="rId24">
+                      <a:extLst>
+                        <a:ext uri="{28A0092B-C50C-407E-A947-70E740481C1C}">
+                          <a14:useLocalDpi xmlns:a14="http://schemas.microsoft.com/office/drawing/2010/main" val="0"/>
+                        </a:ext>
+                      </a:extLst>
+                    </a:blip>
+                    <a:srcRect/>
+                    <a:stretch>
+                      <a:fillRect/>
+                    </a:stretch>
+                  </pic:blipFill>
+                  <pic:spPr bwMode="auto">
+                    <a:xfrm>
+                      <a:off x="0" y="0"/>
+                      <a:ext cx="5400040" cy="3039157"/>
+                    </a:xfrm>
+                    <a:prstGeom prst="rect">
+                      <a:avLst/>
+                    </a:prstGeom>
+                    <a:ln>
+                      <a:noFill/>
+                    </a:ln>
+                    <a:effectLst>
+                      <a:outerShdw blurRad="190500" algn="tl" rotWithShape="0">
+                        <a:srgbClr val="000000">
+                          <a:alpha val="70000"/>
+                        </a:srgbClr>
+                      </a:outerShdw>
+                    </a:effectLst>
+                  </pic:spPr>
+                </pic:pic>
+              </a:graphicData>
+            </a:graphic>
+          </wp:inline>
+        </w:drawing>
+      </w:r>
+    </w:p>
+    <w:p>
+      <w:pPr>
+        <w:pStyle w:val="Prrafodelista"/>
+        <w:numPr>
+          <w:ilvl w:val="0"/>
+          <w:numId w:val="2"/>
+        </w:numPr>
+      </w:pPr>
+      <w:r>
+        <w:t>Seleccionando el libro en cuestión y presionando sobre el botón de Pedir podemos solicitar el préstamo de la obra literaria.</w:t>
+      </w:r>
+    </w:p>
+    <w:p>
+      <w:r>
+        <w:br w:type="page"/>
+      </w:r>
+    </w:p>
+    <w:p>
+      <w:r>
+        <w:lastRenderedPageBreak/>
+        <w:drawing>
+          <wp:inline distT="0" distB="0" distL="0" distR="0" wp14:anchorId="72B85878" wp14:editId="3CA847C1">
+            <wp:extent cx="5400040" cy="3040959"/>
+            <wp:effectExtent l="190500" t="190500" r="162560" b="179070"/>
+            <wp:docPr id="9" name="Imagen 9"/>
+            <wp:cNvGraphicFramePr>
+              <a:graphicFrameLocks xmlns:a="http://schemas.openxmlformats.org/drawingml/2006/main" noChangeAspect="1"/>
+            </wp:cNvGraphicFramePr>
+            <a:graphic xmlns:a="http://schemas.openxmlformats.org/drawingml/2006/main">
+              <a:graphicData uri="http://schemas.openxmlformats.org/drawingml/2006/picture">
+                <pic:pic xmlns:pic="http://schemas.openxmlformats.org/drawingml/2006/picture">
+                  <pic:nvPicPr>
+                    <pic:cNvPr id="0" name=""/>
+                    <pic:cNvPicPr/>
+                  </pic:nvPicPr>
+                  <pic:blipFill>
+                    <a:blip r:embed="rId25"/>
+                    <a:stretch>
+                      <a:fillRect/>
+                    </a:stretch>
+                  </pic:blipFill>
+                  <pic:spPr>
+                    <a:xfrm>
+                      <a:off x="0" y="0"/>
+                      <a:ext cx="5400040" cy="3040959"/>
+                    </a:xfrm>
+                    <a:prstGeom prst="rect">
+                      <a:avLst/>
+                    </a:prstGeom>
+                    <a:ln>
+                      <a:noFill/>
+                    </a:ln>
+                    <a:effectLst>
+                      <a:outerShdw blurRad="190500" algn="tl" rotWithShape="0">
+                        <a:srgbClr val="000000">
+                          <a:alpha val="70000"/>
+                        </a:srgbClr>
+                      </a:outerShdw>
+                    </a:effectLst>
+                  </pic:spPr>
+                </pic:pic>
+              </a:graphicData>
+            </a:graphic>
+          </wp:inline>
+        </w:drawing>
+      </w:r>
+    </w:p>
+    <w:p>
+      <w:pPr>
+        <w:pStyle w:val="Prrafodelista"/>
+        <w:numPr>
+          <w:ilvl w:val="0"/>
+          <w:numId w:val="2"/>
+        </w:numPr>
+      </w:pPr>
+      <w:r>
+        <w:t>En la sección de "Préstamos", los usuarios tienen la capacidad de revisar los préstamos actualmente activos, visualizando de manera clara la fecha de inicio del préstamo y la fecha estimada de devolución. Para proceder con la devolución de un libro y realizar nuevas solicitudes, se puede hacer clic en el botón designado como "Devolver".</w:t>
+      </w:r>
+    </w:p>
+    <w:p>
+      <w:r>
+        <w:rPr>
+          <w:noProof/>
+          <w:lang w:eastAsia="es-ES"/>
+        </w:rPr>
+        <w:drawing>
+          <wp:inline distT="0" distB="0" distL="0" distR="0">
+            <wp:extent cx="5400040" cy="3022669"/>
+            <wp:effectExtent l="190500" t="190500" r="162560" b="177800"/>
+            <wp:docPr id="12" name="Imagen 12" descr="C:\Users\As1ss\Downloads\Captura de pantalla 2024-02-03 013546.png"/>
+            <wp:cNvGraphicFramePr>
+              <a:graphicFrameLocks xmlns:a="http://schemas.openxmlformats.org/drawingml/2006/main" noChangeAspect="1"/>
+            </wp:cNvGraphicFramePr>
+            <a:graphic xmlns:a="http://schemas.openxmlformats.org/drawingml/2006/main">
+              <a:graphicData uri="http://schemas.openxmlformats.org/drawingml/2006/picture">
+                <pic:pic xmlns:pic="http://schemas.openxmlformats.org/drawingml/2006/picture">
+                  <pic:nvPicPr>
+                    <pic:cNvPr id="0" name="Picture 3" descr="C:\Users\As1ss\Downloads\Captura de pantalla 2024-02-03 013546.png"/>
+                    <pic:cNvPicPr>
+                      <a:picLocks noChangeAspect="1" noChangeArrowheads="1"/>
+                    </pic:cNvPicPr>
+                  </pic:nvPicPr>
+                  <pic:blipFill>
+                    <a:blip r:embed="rId26">
+                      <a:extLst>
+                        <a:ext uri="{28A0092B-C50C-407E-A947-70E740481C1C}">
+                          <a14:useLocalDpi xmlns:a14="http://schemas.microsoft.com/office/drawing/2010/main" val="0"/>
+                        </a:ext>
+                      </a:extLst>
+                    </a:blip>
+                    <a:srcRect/>
+                    <a:stretch>
+                      <a:fillRect/>
+                    </a:stretch>
+                  </pic:blipFill>
+                  <pic:spPr bwMode="auto">
+                    <a:xfrm>
+                      <a:off x="0" y="0"/>
+                      <a:ext cx="5400040" cy="3022669"/>
+                    </a:xfrm>
+                    <a:prstGeom prst="rect">
+                      <a:avLst/>
+                    </a:prstGeom>
+                    <a:ln>
+                      <a:noFill/>
+                    </a:ln>
+                    <a:effectLst>
+                      <a:outerShdw blurRad="190500" algn="tl" rotWithShape="0">
+                        <a:srgbClr val="000000">
+                          <a:alpha val="70000"/>
+                        </a:srgbClr>
+                      </a:outerShdw>
+                    </a:effectLst>
+                  </pic:spPr>
+                </pic:pic>
+              </a:graphicData>
+            </a:graphic>
+          </wp:inline>
+        </w:drawing>
+      </w:r>
+    </w:p>
+    <w:p>
+      <w:pPr>
+        <w:pStyle w:val="Prrafodelista"/>
+        <w:numPr>
+          <w:ilvl w:val="0"/>
+          <w:numId w:val="2"/>
+        </w:numPr>
+      </w:pPr>
+      <w:r>
+        <w:t>En la sección "</w:t>
+      </w:r>
+      <w:r>
+        <w:t>Home</w:t>
+      </w:r>
+      <w:r>
+        <w:t xml:space="preserve">", se facilita la opción para cerrar sesión, tanto a través del </w:t>
+      </w:r>
+      <w:r>
+        <w:t xml:space="preserve">botón </w:t>
+      </w:r>
+      <w:r>
+        <w:t>ubicado en la esquina superior derecha como mediante el botón correspondiente en la interfaz principal.</w:t>
+      </w:r>
+    </w:p>
+    <w:p>
+      <w:pPr>
+        <w:pStyle w:val="Ttulo1"/>
+        <w:rPr>
+          <w:sz w:val="32"/>
+        </w:rPr>
+      </w:pPr>
+      <w:bookmarkStart w:id="2" w:name="_Toc157816732"/>
+      <w:r>
+        <w:rPr>
+          <w:sz w:val="32"/>
+        </w:rPr>
+        <w:lastRenderedPageBreak/>
+        <w:t>Administración</w:t>
+      </w:r>
+      <w:bookmarkEnd w:id="2"/>
+    </w:p>
+    <w:p>
+      <w:bookmarkStart w:id="3" w:name="_GoBack"/>
+      <w:bookmarkEnd w:id="3"/>
     </w:p>
     <w:sectPr>
-      <w:headerReference w:type="even" r:id="rId18"/>
-      <w:headerReference w:type="default" r:id="rId19"/>
-      <w:footerReference w:type="default" r:id="rId20"/>
-      <w:headerReference w:type="first" r:id="rId21"/>
+      <w:headerReference w:type="even" r:id="rId27"/>
+      <w:headerReference w:type="default" r:id="rId28"/>
+      <w:footerReference w:type="default" r:id="rId29"/>
+      <w:headerReference w:type="first" r:id="rId30"/>
       <w:pgSz w:w="11906" w:h="16838"/>
       <w:pgMar w:top="1417" w:right="1701" w:bottom="1417" w:left="1701" w:header="708" w:footer="708" w:gutter="0"/>
       <w:pgNumType w:start="0"/>
@@ -1309,7 +2070,7 @@
 </file>
 
 <file path=word/endnotes.xml><?xml version="1.0" encoding="utf-8"?>
-<w:endnotes xmlns:ve="http://schemas.openxmlformats.org/markup-compatibility/2006" xmlns:o="urn:schemas-microsoft-com:office:office" xmlns:r="http://schemas.openxmlformats.org/officeDocument/2006/relationships" xmlns:m="http://schemas.openxmlformats.org/officeDocument/2006/math" xmlns:v="urn:schemas-microsoft-com:vml" xmlns:wp="http://schemas.openxmlformats.org/drawingml/2006/wordprocessingDrawing" xmlns:w10="urn:schemas-microsoft-com:office:word" xmlns:w="http://schemas.openxmlformats.org/wordprocessingml/2006/main" xmlns:wne="http://schemas.microsoft.com/office/word/2006/wordml">
+<w:endnotes xmlns:wpc="http://schemas.microsoft.com/office/word/2010/wordprocessingCanvas" xmlns:mc="http://schemas.openxmlformats.org/markup-compatibility/2006" xmlns:o="urn:schemas-microsoft-com:office:office" xmlns:r="http://schemas.openxmlformats.org/officeDocument/2006/relationships" xmlns:m="http://schemas.openxmlformats.org/officeDocument/2006/math" xmlns:v="urn:schemas-microsoft-com:vml" xmlns:wp14="http://schemas.microsoft.com/office/word/2010/wordprocessingDrawing" xmlns:wp="http://schemas.openxmlformats.org/drawingml/2006/wordprocessingDrawing" xmlns:w10="urn:schemas-microsoft-com:office:word" xmlns:w="http://schemas.openxmlformats.org/wordprocessingml/2006/main" xmlns:w14="http://schemas.microsoft.com/office/word/2010/wordml" xmlns:wpg="http://schemas.microsoft.com/office/word/2010/wordprocessingGroup" xmlns:wpi="http://schemas.microsoft.com/office/word/2010/wordprocessingInk" xmlns:wne="http://schemas.microsoft.com/office/word/2006/wordml" xmlns:wps="http://schemas.microsoft.com/office/word/2010/wordprocessingShape" mc:Ignorable="w14 wp14">
   <w:endnote w:type="separator" w:id="-1">
     <w:p>
       <w:pPr>
@@ -1334,7 +2095,7 @@
 </file>
 
 <file path=word/footer1.xml><?xml version="1.0" encoding="utf-8"?>
-<w:ftr xmlns:ve="http://schemas.openxmlformats.org/markup-compatibility/2006" xmlns:o="urn:schemas-microsoft-com:office:office" xmlns:r="http://schemas.openxmlformats.org/officeDocument/2006/relationships" xmlns:m="http://schemas.openxmlformats.org/officeDocument/2006/math" xmlns:v="urn:schemas-microsoft-com:vml" xmlns:wp="http://schemas.openxmlformats.org/drawingml/2006/wordprocessingDrawing" xmlns:w10="urn:schemas-microsoft-com:office:word" xmlns:w="http://schemas.openxmlformats.org/wordprocessingml/2006/main" xmlns:wne="http://schemas.microsoft.com/office/word/2006/wordml">
+<w:ftr xmlns:wpc="http://schemas.microsoft.com/office/word/2010/wordprocessingCanvas" xmlns:mc="http://schemas.openxmlformats.org/markup-compatibility/2006" xmlns:o="urn:schemas-microsoft-com:office:office" xmlns:r="http://schemas.openxmlformats.org/officeDocument/2006/relationships" xmlns:m="http://schemas.openxmlformats.org/officeDocument/2006/math" xmlns:v="urn:schemas-microsoft-com:vml" xmlns:wp14="http://schemas.microsoft.com/office/word/2010/wordprocessingDrawing" xmlns:wp="http://schemas.openxmlformats.org/drawingml/2006/wordprocessingDrawing" xmlns:w10="urn:schemas-microsoft-com:office:word" xmlns:w="http://schemas.openxmlformats.org/wordprocessingml/2006/main" xmlns:w14="http://schemas.microsoft.com/office/word/2010/wordml" xmlns:wpg="http://schemas.microsoft.com/office/word/2010/wordprocessingGroup" xmlns:wpi="http://schemas.microsoft.com/office/word/2010/wordprocessingInk" xmlns:wne="http://schemas.microsoft.com/office/word/2006/wordml" xmlns:wps="http://schemas.microsoft.com/office/word/2010/wordprocessingShape" mc:Ignorable="w14 wp14">
   <w:sdt>
     <w:sdtPr>
       <w:id w:val="-52084826"/>
@@ -1343,6 +2104,7 @@
         <w:docPartUnique/>
       </w:docPartObj>
     </w:sdtPr>
+    <w:sdtEndPr/>
     <w:sdtContent>
       <w:sdt>
         <w:sdtPr>
@@ -1352,9 +2114,8 @@
             <w:docPartUnique/>
           </w:docPartObj>
         </w:sdtPr>
+        <w:sdtEndPr/>
         <w:sdtContent>
-          <w:bookmarkStart w:id="0" w:name="_GoBack" w:displacedByCustomXml="prev"/>
-          <w:bookmarkEnd w:id="0" w:displacedByCustomXml="prev"/>
           <w:p>
             <w:pPr>
               <w:pStyle w:val="Piedepgina"/>
@@ -1394,7 +2155,7 @@
                 <w:bCs/>
                 <w:noProof/>
               </w:rPr>
-              <w:t>5</w:t>
+              <w:t>11</w:t>
             </w:r>
             <w:r>
               <w:rPr>
@@ -1439,7 +2200,7 @@
                 <w:bCs/>
                 <w:noProof/>
               </w:rPr>
-              <w:t>7</w:t>
+              <w:t>11</w:t>
             </w:r>
             <w:r>
               <w:rPr>
@@ -1464,7 +2225,7 @@
 </file>
 
 <file path=word/footnotes.xml><?xml version="1.0" encoding="utf-8"?>
-<w:footnotes xmlns:ve="http://schemas.openxmlformats.org/markup-compatibility/2006" xmlns:o="urn:schemas-microsoft-com:office:office" xmlns:r="http://schemas.openxmlformats.org/officeDocument/2006/relationships" xmlns:m="http://schemas.openxmlformats.org/officeDocument/2006/math" xmlns:v="urn:schemas-microsoft-com:vml" xmlns:wp="http://schemas.openxmlformats.org/drawingml/2006/wordprocessingDrawing" xmlns:w10="urn:schemas-microsoft-com:office:word" xmlns:w="http://schemas.openxmlformats.org/wordprocessingml/2006/main" xmlns:wne="http://schemas.microsoft.com/office/word/2006/wordml">
+<w:footnotes xmlns:wpc="http://schemas.microsoft.com/office/word/2010/wordprocessingCanvas" xmlns:mc="http://schemas.openxmlformats.org/markup-compatibility/2006" xmlns:o="urn:schemas-microsoft-com:office:office" xmlns:r="http://schemas.openxmlformats.org/officeDocument/2006/relationships" xmlns:m="http://schemas.openxmlformats.org/officeDocument/2006/math" xmlns:v="urn:schemas-microsoft-com:vml" xmlns:wp14="http://schemas.microsoft.com/office/word/2010/wordprocessingDrawing" xmlns:wp="http://schemas.openxmlformats.org/drawingml/2006/wordprocessingDrawing" xmlns:w10="urn:schemas-microsoft-com:office:word" xmlns:w="http://schemas.openxmlformats.org/wordprocessingml/2006/main" xmlns:w14="http://schemas.microsoft.com/office/word/2010/wordml" xmlns:wpg="http://schemas.microsoft.com/office/word/2010/wordprocessingGroup" xmlns:wpi="http://schemas.microsoft.com/office/word/2010/wordprocessingInk" xmlns:wne="http://schemas.microsoft.com/office/word/2006/wordml" xmlns:wps="http://schemas.microsoft.com/office/word/2010/wordprocessingShape" mc:Ignorable="w14 wp14">
   <w:footnote w:type="separator" w:id="-1">
     <w:p>
       <w:pPr>
@@ -1489,7 +2250,7 @@
 </file>
 
 <file path=word/header1.xml><?xml version="1.0" encoding="utf-8"?>
-<w:hdr xmlns:ve="http://schemas.openxmlformats.org/markup-compatibility/2006" xmlns:o="urn:schemas-microsoft-com:office:office" xmlns:r="http://schemas.openxmlformats.org/officeDocument/2006/relationships" xmlns:m="http://schemas.openxmlformats.org/officeDocument/2006/math" xmlns:v="urn:schemas-microsoft-com:vml" xmlns:wp="http://schemas.openxmlformats.org/drawingml/2006/wordprocessingDrawing" xmlns:w10="urn:schemas-microsoft-com:office:word" xmlns:w="http://schemas.openxmlformats.org/wordprocessingml/2006/main" xmlns:wne="http://schemas.microsoft.com/office/word/2006/wordml">
+<w:hdr xmlns:wpc="http://schemas.microsoft.com/office/word/2010/wordprocessingCanvas" xmlns:mc="http://schemas.openxmlformats.org/markup-compatibility/2006" xmlns:o="urn:schemas-microsoft-com:office:office" xmlns:r="http://schemas.openxmlformats.org/officeDocument/2006/relationships" xmlns:m="http://schemas.openxmlformats.org/officeDocument/2006/math" xmlns:v="urn:schemas-microsoft-com:vml" xmlns:wp14="http://schemas.microsoft.com/office/word/2010/wordprocessingDrawing" xmlns:wp="http://schemas.openxmlformats.org/drawingml/2006/wordprocessingDrawing" xmlns:w10="urn:schemas-microsoft-com:office:word" xmlns:w="http://schemas.openxmlformats.org/wordprocessingml/2006/main" xmlns:w14="http://schemas.microsoft.com/office/word/2010/wordml" xmlns:wpg="http://schemas.microsoft.com/office/word/2010/wordprocessingGroup" xmlns:wpi="http://schemas.microsoft.com/office/word/2010/wordprocessingInk" xmlns:wne="http://schemas.microsoft.com/office/word/2006/wordml" xmlns:wps="http://schemas.microsoft.com/office/word/2010/wordprocessingShape" mc:Ignorable="w14 wp14">
   <w:p>
     <w:pPr>
       <w:pStyle w:val="Encabezado"/>
@@ -1530,7 +2291,7 @@
 </file>
 
 <file path=word/header2.xml><?xml version="1.0" encoding="utf-8"?>
-<w:hdr xmlns:ve="http://schemas.openxmlformats.org/markup-compatibility/2006" xmlns:o="urn:schemas-microsoft-com:office:office" xmlns:r="http://schemas.openxmlformats.org/officeDocument/2006/relationships" xmlns:m="http://schemas.openxmlformats.org/officeDocument/2006/math" xmlns:v="urn:schemas-microsoft-com:vml" xmlns:wp="http://schemas.openxmlformats.org/drawingml/2006/wordprocessingDrawing" xmlns:w10="urn:schemas-microsoft-com:office:word" xmlns:w="http://schemas.openxmlformats.org/wordprocessingml/2006/main" xmlns:wne="http://schemas.microsoft.com/office/word/2006/wordml">
+<w:hdr xmlns:wpc="http://schemas.microsoft.com/office/word/2010/wordprocessingCanvas" xmlns:mc="http://schemas.openxmlformats.org/markup-compatibility/2006" xmlns:o="urn:schemas-microsoft-com:office:office" xmlns:r="http://schemas.openxmlformats.org/officeDocument/2006/relationships" xmlns:m="http://schemas.openxmlformats.org/officeDocument/2006/math" xmlns:v="urn:schemas-microsoft-com:vml" xmlns:wp14="http://schemas.microsoft.com/office/word/2010/wordprocessingDrawing" xmlns:wp="http://schemas.openxmlformats.org/drawingml/2006/wordprocessingDrawing" xmlns:w10="urn:schemas-microsoft-com:office:word" xmlns:w="http://schemas.openxmlformats.org/wordprocessingml/2006/main" xmlns:w14="http://schemas.microsoft.com/office/word/2010/wordml" xmlns:wpg="http://schemas.microsoft.com/office/word/2010/wordprocessingGroup" xmlns:wpi="http://schemas.microsoft.com/office/word/2010/wordprocessingInk" xmlns:wne="http://schemas.microsoft.com/office/word/2006/wordml" xmlns:wps="http://schemas.microsoft.com/office/word/2010/wordprocessingShape" mc:Ignorable="w14 wp14">
   <w:p>
     <w:pPr>
       <w:pStyle w:val="Encabezado"/>
@@ -1590,7 +2351,7 @@
 </file>
 
 <file path=word/header3.xml><?xml version="1.0" encoding="utf-8"?>
-<w:hdr xmlns:ve="http://schemas.openxmlformats.org/markup-compatibility/2006" xmlns:o="urn:schemas-microsoft-com:office:office" xmlns:r="http://schemas.openxmlformats.org/officeDocument/2006/relationships" xmlns:m="http://schemas.openxmlformats.org/officeDocument/2006/math" xmlns:v="urn:schemas-microsoft-com:vml" xmlns:wp="http://schemas.openxmlformats.org/drawingml/2006/wordprocessingDrawing" xmlns:w10="urn:schemas-microsoft-com:office:word" xmlns:w="http://schemas.openxmlformats.org/wordprocessingml/2006/main" xmlns:wne="http://schemas.microsoft.com/office/word/2006/wordml">
+<w:hdr xmlns:wpc="http://schemas.microsoft.com/office/word/2010/wordprocessingCanvas" xmlns:mc="http://schemas.openxmlformats.org/markup-compatibility/2006" xmlns:o="urn:schemas-microsoft-com:office:office" xmlns:r="http://schemas.openxmlformats.org/officeDocument/2006/relationships" xmlns:m="http://schemas.openxmlformats.org/officeDocument/2006/math" xmlns:v="urn:schemas-microsoft-com:vml" xmlns:wp14="http://schemas.microsoft.com/office/word/2010/wordprocessingDrawing" xmlns:wp="http://schemas.openxmlformats.org/drawingml/2006/wordprocessingDrawing" xmlns:w10="urn:schemas-microsoft-com:office:word" xmlns:w="http://schemas.openxmlformats.org/wordprocessingml/2006/main" xmlns:w14="http://schemas.microsoft.com/office/word/2010/wordml" xmlns:wpg="http://schemas.microsoft.com/office/word/2010/wordprocessingGroup" xmlns:wpi="http://schemas.microsoft.com/office/word/2010/wordprocessingInk" xmlns:wne="http://schemas.microsoft.com/office/word/2006/wordml" xmlns:wps="http://schemas.microsoft.com/office/word/2010/wordprocessingShape" mc:Ignorable="w14 wp14">
   <w:p>
     <w:pPr>
       <w:pStyle w:val="Encabezado"/>
@@ -1631,7 +2392,7 @@
 </file>
 
 <file path=word/numbering.xml><?xml version="1.0" encoding="utf-8"?>
-<w:numbering xmlns:ve="http://schemas.openxmlformats.org/markup-compatibility/2006" xmlns:o="urn:schemas-microsoft-com:office:office" xmlns:r="http://schemas.openxmlformats.org/officeDocument/2006/relationships" xmlns:m="http://schemas.openxmlformats.org/officeDocument/2006/math" xmlns:v="urn:schemas-microsoft-com:vml" xmlns:wp="http://schemas.openxmlformats.org/drawingml/2006/wordprocessingDrawing" xmlns:w10="urn:schemas-microsoft-com:office:word" xmlns:w="http://schemas.openxmlformats.org/wordprocessingml/2006/main" xmlns:wne="http://schemas.microsoft.com/office/word/2006/wordml">
+<w:numbering xmlns:wpc="http://schemas.microsoft.com/office/word/2010/wordprocessingCanvas" xmlns:mc="http://schemas.openxmlformats.org/markup-compatibility/2006" xmlns:o="urn:schemas-microsoft-com:office:office" xmlns:r="http://schemas.openxmlformats.org/officeDocument/2006/relationships" xmlns:m="http://schemas.openxmlformats.org/officeDocument/2006/math" xmlns:v="urn:schemas-microsoft-com:vml" xmlns:wp14="http://schemas.microsoft.com/office/word/2010/wordprocessingDrawing" xmlns:wp="http://schemas.openxmlformats.org/drawingml/2006/wordprocessingDrawing" xmlns:w10="urn:schemas-microsoft-com:office:word" xmlns:w="http://schemas.openxmlformats.org/wordprocessingml/2006/main" xmlns:w14="http://schemas.microsoft.com/office/word/2010/wordml" xmlns:wpg="http://schemas.microsoft.com/office/word/2010/wordprocessingGroup" xmlns:wpi="http://schemas.microsoft.com/office/word/2010/wordprocessingInk" xmlns:wne="http://schemas.microsoft.com/office/word/2006/wordml" xmlns:wps="http://schemas.microsoft.com/office/word/2010/wordprocessingShape" mc:Ignorable="w14 wp14">
   <w:abstractNum w:abstractNumId="0">
     <w:nsid w:val="41AE015B"/>
     <w:multiLevelType w:val="hybridMultilevel"/>
@@ -1748,7 +2509,7 @@
   <w:abstractNum w:abstractNumId="1">
     <w:nsid w:val="55ED368E"/>
     <w:multiLevelType w:val="hybridMultilevel"/>
-    <w:tmpl w:val="01FC9470"/>
+    <w:tmpl w:val="23DE4984"/>
     <w:lvl w:ilvl="0" w:tplc="0C0A0001">
       <w:start w:val="1"/>
       <w:numFmt w:val="bullet"/>
@@ -1761,7 +2522,7 @@
         <w:rFonts w:ascii="Symbol" w:hAnsi="Symbol" w:hint="default"/>
       </w:rPr>
     </w:lvl>
-    <w:lvl w:ilvl="1" w:tplc="0C0A0003" w:tentative="1">
+    <w:lvl w:ilvl="1" w:tplc="0C0A0003">
       <w:start w:val="1"/>
       <w:numFmt w:val="bullet"/>
       <w:lvlText w:val="o"/>
@@ -1773,7 +2534,7 @@
         <w:rFonts w:ascii="Courier New" w:hAnsi="Courier New" w:cs="Courier New" w:hint="default"/>
       </w:rPr>
     </w:lvl>
-    <w:lvl w:ilvl="2" w:tplc="0C0A0005" w:tentative="1">
+    <w:lvl w:ilvl="2" w:tplc="0C0A0005">
       <w:start w:val="1"/>
       <w:numFmt w:val="bullet"/>
       <w:lvlText w:val=""/>
@@ -1785,7 +2546,7 @@
         <w:rFonts w:ascii="Wingdings" w:hAnsi="Wingdings" w:hint="default"/>
       </w:rPr>
     </w:lvl>
-    <w:lvl w:ilvl="3" w:tplc="0C0A0001" w:tentative="1">
+    <w:lvl w:ilvl="3" w:tplc="0C0A0001">
       <w:start w:val="1"/>
       <w:numFmt w:val="bullet"/>
       <w:lvlText w:val=""/>
@@ -1868,7 +2629,7 @@
 </file>
 
 <file path=word/styles.xml><?xml version="1.0" encoding="utf-8"?>
-<w:styles xmlns:r="http://schemas.openxmlformats.org/officeDocument/2006/relationships" xmlns:w="http://schemas.openxmlformats.org/wordprocessingml/2006/main">
+<w:styles xmlns:mc="http://schemas.openxmlformats.org/markup-compatibility/2006" xmlns:r="http://schemas.openxmlformats.org/officeDocument/2006/relationships" xmlns:w="http://schemas.openxmlformats.org/wordprocessingml/2006/main" xmlns:w14="http://schemas.microsoft.com/office/word/2010/wordml" mc:Ignorable="w14">
   <w:docDefaults>
     <w:rPrDefault>
       <w:rPr>
@@ -2062,7 +2823,6 @@
     <w:uiPriority w:val="99"/>
     <w:semiHidden/>
     <w:unhideWhenUsed/>
-    <w:qFormat/>
     <w:tblPr>
       <w:tblInd w:w="0" w:type="dxa"/>
       <w:tblCellMar>
@@ -2590,7 +3350,7 @@
 </file>
 
 <file path=word/glossary/document.xml><?xml version="1.0" encoding="utf-8"?>
-<w:glossaryDocument xmlns:ve="http://schemas.openxmlformats.org/markup-compatibility/2006" xmlns:o="urn:schemas-microsoft-com:office:office" xmlns:r="http://schemas.openxmlformats.org/officeDocument/2006/relationships" xmlns:m="http://schemas.openxmlformats.org/officeDocument/2006/math" xmlns:v="urn:schemas-microsoft-com:vml" xmlns:wp="http://schemas.openxmlformats.org/drawingml/2006/wordprocessingDrawing" xmlns:w10="urn:schemas-microsoft-com:office:word" xmlns:w="http://schemas.openxmlformats.org/wordprocessingml/2006/main" xmlns:wne="http://schemas.microsoft.com/office/word/2006/wordml">
+<w:glossaryDocument xmlns:wpc="http://schemas.microsoft.com/office/word/2010/wordprocessingCanvas" xmlns:mc="http://schemas.openxmlformats.org/markup-compatibility/2006" xmlns:o="urn:schemas-microsoft-com:office:office" xmlns:r="http://schemas.openxmlformats.org/officeDocument/2006/relationships" xmlns:m="http://schemas.openxmlformats.org/officeDocument/2006/math" xmlns:v="urn:schemas-microsoft-com:vml" xmlns:wp14="http://schemas.microsoft.com/office/word/2010/wordprocessingDrawing" xmlns:wp="http://schemas.openxmlformats.org/drawingml/2006/wordprocessingDrawing" xmlns:w10="urn:schemas-microsoft-com:office:word" xmlns:w="http://schemas.openxmlformats.org/wordprocessingml/2006/main" xmlns:w14="http://schemas.microsoft.com/office/word/2010/wordml" xmlns:wpg="http://schemas.microsoft.com/office/word/2010/wordprocessingGroup" xmlns:wpi="http://schemas.microsoft.com/office/word/2010/wordprocessingInk" xmlns:wne="http://schemas.microsoft.com/office/word/2006/wordml" xmlns:wps="http://schemas.microsoft.com/office/word/2010/wordprocessingShape" mc:Ignorable="w14 wp14">
   <w:docParts>
     <w:docPart>
       <w:docPartPr>
@@ -2658,7 +3418,7 @@
 </file>
 
 <file path=word/glossary/fontTable.xml><?xml version="1.0" encoding="utf-8"?>
-<w:fonts xmlns:r="http://schemas.openxmlformats.org/officeDocument/2006/relationships" xmlns:w="http://schemas.openxmlformats.org/wordprocessingml/2006/main">
+<w:fonts xmlns:mc="http://schemas.openxmlformats.org/markup-compatibility/2006" xmlns:r="http://schemas.openxmlformats.org/officeDocument/2006/relationships" xmlns:w="http://schemas.openxmlformats.org/wordprocessingml/2006/main" xmlns:w14="http://schemas.microsoft.com/office/word/2010/wordml" mc:Ignorable="w14">
   <w:font w:name="Symbol">
     <w:panose1 w:val="05050102010706020507"/>
     <w:charset w:val="02"/>
@@ -2692,7 +3452,7 @@
     <w:charset w:val="00"/>
     <w:family w:val="swiss"/>
     <w:pitch w:val="variable"/>
-    <w:sig w:usb0="E4002EFF" w:usb1="C200247B" w:usb2="00000009" w:usb3="00000000" w:csb0="000001FF" w:csb1="00000000"/>
+    <w:sig w:usb0="E4002EFF" w:usb1="C000247B" w:usb2="00000009" w:usb3="00000000" w:csb0="000001FF" w:csb1="00000000"/>
   </w:font>
   <w:font w:name="Cambria">
     <w:panose1 w:val="02040503050406030204"/>
@@ -2712,18 +3472,20 @@
 </file>
 
 <file path=word/glossary/settings.xml><?xml version="1.0" encoding="utf-8"?>
-<w:settings xmlns:o="urn:schemas-microsoft-com:office:office" xmlns:r="http://schemas.openxmlformats.org/officeDocument/2006/relationships" xmlns:m="http://schemas.openxmlformats.org/officeDocument/2006/math" xmlns:v="urn:schemas-microsoft-com:vml" xmlns:w10="urn:schemas-microsoft-com:office:word" xmlns:w="http://schemas.openxmlformats.org/wordprocessingml/2006/main" xmlns:sl="http://schemas.openxmlformats.org/schemaLibrary/2006/main">
+<w:settings xmlns:mc="http://schemas.openxmlformats.org/markup-compatibility/2006" xmlns:o="urn:schemas-microsoft-com:office:office" xmlns:r="http://schemas.openxmlformats.org/officeDocument/2006/relationships" xmlns:m="http://schemas.openxmlformats.org/officeDocument/2006/math" xmlns:v="urn:schemas-microsoft-com:vml" xmlns:w10="urn:schemas-microsoft-com:office:word" xmlns:w="http://schemas.openxmlformats.org/wordprocessingml/2006/main" xmlns:w14="http://schemas.microsoft.com/office/word/2010/wordml" xmlns:sl="http://schemas.openxmlformats.org/schemaLibrary/2006/main" mc:Ignorable="w14">
   <w:view w:val="normal"/>
   <w:defaultTabStop w:val="708"/>
   <w:hyphenationZone w:val="425"/>
   <w:characterSpacingControl w:val="doNotCompress"/>
   <w:compat>
     <w:useFELayout/>
+    <w:compatSetting w:name="compatibilityMode" w:uri="http://schemas.microsoft.com/office/word" w:val="12"/>
   </w:compat>
   <w:rsids>
     <w:rsidRoot w:val="005C0D85"/>
     <w:rsid w:val="00025682"/>
     <w:rsid w:val="00522C40"/>
+    <w:rsid w:val="00570F6C"/>
     <w:rsid w:val="005C0D85"/>
     <w:rsid w:val="00C53128"/>
   </w:rsids>
@@ -2731,7 +3493,7 @@
     <m:mathFont m:val="Cambria Math"/>
     <m:brkBin m:val="before"/>
     <m:brkBinSub m:val="--"/>
-    <m:smallFrac m:val="off"/>
+    <m:smallFrac m:val="0"/>
     <m:dispDef/>
     <m:lMargin m:val="0"/>
     <m:rMargin m:val="0"/>
@@ -2748,7 +3510,7 @@
 </file>
 
 <file path=word/glossary/styles.xml><?xml version="1.0" encoding="utf-8"?>
-<w:styles xmlns:r="http://schemas.openxmlformats.org/officeDocument/2006/relationships" xmlns:w="http://schemas.openxmlformats.org/wordprocessingml/2006/main">
+<w:styles xmlns:mc="http://schemas.openxmlformats.org/markup-compatibility/2006" xmlns:r="http://schemas.openxmlformats.org/officeDocument/2006/relationships" xmlns:w="http://schemas.openxmlformats.org/wordprocessingml/2006/main" xmlns:w14="http://schemas.microsoft.com/office/word/2010/wordml" mc:Ignorable="w14">
   <w:docDefaults>
     <w:rPrDefault>
       <w:rPr>
@@ -2919,7 +3681,6 @@
     <w:uiPriority w:val="99"/>
     <w:semiHidden/>
     <w:unhideWhenUsed/>
-    <w:qFormat/>
     <w:tblPr>
       <w:tblInd w:w="0" w:type="dxa"/>
       <w:tblCellMar>
@@ -2963,8 +3724,198 @@
 </w:styles>
 </file>
 
+<file path=word/glossary/stylesWithEffects.xml><?xml version="1.0" encoding="utf-8"?>
+<w:styles xmlns:wpc="http://schemas.microsoft.com/office/word/2010/wordprocessingCanvas" xmlns:mc="http://schemas.openxmlformats.org/markup-compatibility/2006" xmlns:o="urn:schemas-microsoft-com:office:office" xmlns:r="http://schemas.openxmlformats.org/officeDocument/2006/relationships" xmlns:m="http://schemas.openxmlformats.org/officeDocument/2006/math" xmlns:v="urn:schemas-microsoft-com:vml" xmlns:wp14="http://schemas.microsoft.com/office/word/2010/wordprocessingDrawing" xmlns:wp="http://schemas.openxmlformats.org/drawingml/2006/wordprocessingDrawing" xmlns:w10="urn:schemas-microsoft-com:office:word" xmlns:w="http://schemas.openxmlformats.org/wordprocessingml/2006/main" xmlns:w14="http://schemas.microsoft.com/office/word/2010/wordml" xmlns:wpg="http://schemas.microsoft.com/office/word/2010/wordprocessingGroup" xmlns:wpi="http://schemas.microsoft.com/office/word/2010/wordprocessingInk" xmlns:wne="http://schemas.microsoft.com/office/word/2006/wordml" xmlns:wps="http://schemas.microsoft.com/office/word/2010/wordprocessingShape" mc:Ignorable="w14 wp14">
+  <w:docDefaults>
+    <w:rPrDefault>
+      <w:rPr>
+        <w:rFonts w:asciiTheme="minorHAnsi" w:eastAsiaTheme="minorEastAsia" w:hAnsiTheme="minorHAnsi" w:cstheme="minorBidi"/>
+        <w:sz w:val="22"/>
+        <w:szCs w:val="22"/>
+        <w:lang w:val="es-ES" w:eastAsia="es-ES" w:bidi="ar-SA"/>
+      </w:rPr>
+    </w:rPrDefault>
+    <w:pPrDefault>
+      <w:pPr>
+        <w:spacing w:after="200" w:line="276" w:lineRule="auto"/>
+      </w:pPr>
+    </w:pPrDefault>
+  </w:docDefaults>
+  <w:latentStyles w:defLockedState="0" w:defUIPriority="99" w:defSemiHidden="1" w:defUnhideWhenUsed="1" w:defQFormat="0" w:count="267">
+    <w:lsdException w:name="Normal" w:semiHidden="0" w:uiPriority="0" w:unhideWhenUsed="0" w:qFormat="1"/>
+    <w:lsdException w:name="heading 1" w:semiHidden="0" w:uiPriority="9" w:unhideWhenUsed="0" w:qFormat="1"/>
+    <w:lsdException w:name="heading 2" w:uiPriority="9" w:qFormat="1"/>
+    <w:lsdException w:name="heading 3" w:uiPriority="9" w:qFormat="1"/>
+    <w:lsdException w:name="heading 4" w:uiPriority="9" w:qFormat="1"/>
+    <w:lsdException w:name="heading 5" w:uiPriority="9" w:qFormat="1"/>
+    <w:lsdException w:name="heading 6" w:uiPriority="9" w:qFormat="1"/>
+    <w:lsdException w:name="heading 7" w:uiPriority="9" w:qFormat="1"/>
+    <w:lsdException w:name="heading 8" w:uiPriority="9" w:qFormat="1"/>
+    <w:lsdException w:name="heading 9" w:uiPriority="9" w:qFormat="1"/>
+    <w:lsdException w:name="toc 1" w:uiPriority="39"/>
+    <w:lsdException w:name="toc 2" w:uiPriority="39"/>
+    <w:lsdException w:name="toc 3" w:uiPriority="39"/>
+    <w:lsdException w:name="toc 4" w:uiPriority="39"/>
+    <w:lsdException w:name="toc 5" w:uiPriority="39"/>
+    <w:lsdException w:name="toc 6" w:uiPriority="39"/>
+    <w:lsdException w:name="toc 7" w:uiPriority="39"/>
+    <w:lsdException w:name="toc 8" w:uiPriority="39"/>
+    <w:lsdException w:name="toc 9" w:uiPriority="39"/>
+    <w:lsdException w:name="caption" w:uiPriority="35" w:qFormat="1"/>
+    <w:lsdException w:name="Title" w:semiHidden="0" w:uiPriority="10" w:unhideWhenUsed="0" w:qFormat="1"/>
+    <w:lsdException w:name="Default Paragraph Font" w:uiPriority="1"/>
+    <w:lsdException w:name="Subtitle" w:semiHidden="0" w:uiPriority="11" w:unhideWhenUsed="0" w:qFormat="1"/>
+    <w:lsdException w:name="Strong" w:semiHidden="0" w:uiPriority="22" w:unhideWhenUsed="0" w:qFormat="1"/>
+    <w:lsdException w:name="Emphasis" w:semiHidden="0" w:uiPriority="20" w:unhideWhenUsed="0" w:qFormat="1"/>
+    <w:lsdException w:name="Table Grid" w:semiHidden="0" w:uiPriority="59" w:unhideWhenUsed="0"/>
+    <w:lsdException w:name="Placeholder Text" w:unhideWhenUsed="0"/>
+    <w:lsdException w:name="No Spacing" w:semiHidden="0" w:uiPriority="1" w:unhideWhenUsed="0" w:qFormat="1"/>
+    <w:lsdException w:name="Light Shading" w:semiHidden="0" w:uiPriority="60" w:unhideWhenUsed="0"/>
+    <w:lsdException w:name="Light List" w:semiHidden="0" w:uiPriority="61" w:unhideWhenUsed="0"/>
+    <w:lsdException w:name="Light Grid" w:semiHidden="0" w:uiPriority="62" w:unhideWhenUsed="0"/>
+    <w:lsdException w:name="Medium Shading 1" w:semiHidden="0" w:uiPriority="63" w:unhideWhenUsed="0"/>
+    <w:lsdException w:name="Medium Shading 2" w:semiHidden="0" w:uiPriority="64" w:unhideWhenUsed="0"/>
+    <w:lsdException w:name="Medium List 1" w:semiHidden="0" w:uiPriority="65" w:unhideWhenUsed="0"/>
+    <w:lsdException w:name="Medium List 2" w:semiHidden="0" w:uiPriority="66" w:unhideWhenUsed="0"/>
+    <w:lsdException w:name="Medium Grid 1" w:semiHidden="0" w:uiPriority="67" w:unhideWhenUsed="0"/>
+    <w:lsdException w:name="Medium Grid 2" w:semiHidden="0" w:uiPriority="68" w:unhideWhenUsed="0"/>
+    <w:lsdException w:name="Medium Grid 3" w:semiHidden="0" w:uiPriority="69" w:unhideWhenUsed="0"/>
+    <w:lsdException w:name="Dark List" w:semiHidden="0" w:uiPriority="70" w:unhideWhenUsed="0"/>
+    <w:lsdException w:name="Colorful Shading" w:semiHidden="0" w:uiPriority="71" w:unhideWhenUsed="0"/>
+    <w:lsdException w:name="Colorful List" w:semiHidden="0" w:uiPriority="72" w:unhideWhenUsed="0"/>
+    <w:lsdException w:name="Colorful Grid" w:semiHidden="0" w:uiPriority="73" w:unhideWhenUsed="0"/>
+    <w:lsdException w:name="Light Shading Accent 1" w:semiHidden="0" w:uiPriority="60" w:unhideWhenUsed="0"/>
+    <w:lsdException w:name="Light List Accent 1" w:semiHidden="0" w:uiPriority="61" w:unhideWhenUsed="0"/>
+    <w:lsdException w:name="Light Grid Accent 1" w:semiHidden="0" w:uiPriority="62" w:unhideWhenUsed="0"/>
+    <w:lsdException w:name="Medium Shading 1 Accent 1" w:semiHidden="0" w:uiPriority="63" w:unhideWhenUsed="0"/>
+    <w:lsdException w:name="Medium Shading 2 Accent 1" w:semiHidden="0" w:uiPriority="64" w:unhideWhenUsed="0"/>
+    <w:lsdException w:name="Medium List 1 Accent 1" w:semiHidden="0" w:uiPriority="65" w:unhideWhenUsed="0"/>
+    <w:lsdException w:name="Revision" w:unhideWhenUsed="0"/>
+    <w:lsdException w:name="List Paragraph" w:semiHidden="0" w:uiPriority="34" w:unhideWhenUsed="0" w:qFormat="1"/>
+    <w:lsdException w:name="Quote" w:semiHidden="0" w:uiPriority="29" w:unhideWhenUsed="0" w:qFormat="1"/>
+    <w:lsdException w:name="Intense Quote" w:semiHidden="0" w:uiPriority="30" w:unhideWhenUsed="0" w:qFormat="1"/>
+    <w:lsdException w:name="Medium List 2 Accent 1" w:semiHidden="0" w:uiPriority="66" w:unhideWhenUsed="0"/>
+    <w:lsdException w:name="Medium Grid 1 Accent 1" w:semiHidden="0" w:uiPriority="67" w:unhideWhenUsed="0"/>
+    <w:lsdException w:name="Medium Grid 2 Accent 1" w:semiHidden="0" w:uiPriority="68" w:unhideWhenUsed="0"/>
+    <w:lsdException w:name="Medium Grid 3 Accent 1" w:semiHidden="0" w:uiPriority="69" w:unhideWhenUsed="0"/>
+    <w:lsdException w:name="Dark List Accent 1" w:semiHidden="0" w:uiPriority="70" w:unhideWhenUsed="0"/>
+    <w:lsdException w:name="Colorful Shading Accent 1" w:semiHidden="0" w:uiPriority="71" w:unhideWhenUsed="0"/>
+    <w:lsdException w:name="Colorful List Accent 1" w:semiHidden="0" w:uiPriority="72" w:unhideWhenUsed="0"/>
+    <w:lsdException w:name="Colorful Grid Accent 1" w:semiHidden="0" w:uiPriority="73" w:unhideWhenUsed="0"/>
+    <w:lsdException w:name="Light Shading Accent 2" w:semiHidden="0" w:uiPriority="60" w:unhideWhenUsed="0"/>
+    <w:lsdException w:name="Light List Accent 2" w:semiHidden="0" w:uiPriority="61" w:unhideWhenUsed="0"/>
+    <w:lsdException w:name="Light Grid Accent 2" w:semiHidden="0" w:uiPriority="62" w:unhideWhenUsed="0"/>
+    <w:lsdException w:name="Medium Shading 1 Accent 2" w:semiHidden="0" w:uiPriority="63" w:unhideWhenUsed="0"/>
+    <w:lsdException w:name="Medium Shading 2 Accent 2" w:semiHidden="0" w:uiPriority="64" w:unhideWhenUsed="0"/>
+    <w:lsdException w:name="Medium List 1 Accent 2" w:semiHidden="0" w:uiPriority="65" w:unhideWhenUsed="0"/>
+    <w:lsdException w:name="Medium List 2 Accent 2" w:semiHidden="0" w:uiPriority="66" w:unhideWhenUsed="0"/>
+    <w:lsdException w:name="Medium Grid 1 Accent 2" w:semiHidden="0" w:uiPriority="67" w:unhideWhenUsed="0"/>
+    <w:lsdException w:name="Medium Grid 2 Accent 2" w:semiHidden="0" w:uiPriority="68" w:unhideWhenUsed="0"/>
+    <w:lsdException w:name="Medium Grid 3 Accent 2" w:semiHidden="0" w:uiPriority="69" w:unhideWhenUsed="0"/>
+    <w:lsdException w:name="Dark List Accent 2" w:semiHidden="0" w:uiPriority="70" w:unhideWhenUsed="0"/>
+    <w:lsdException w:name="Colorful Shading Accent 2" w:semiHidden="0" w:uiPriority="71" w:unhideWhenUsed="0"/>
+    <w:lsdException w:name="Colorful List Accent 2" w:semiHidden="0" w:uiPriority="72" w:unhideWhenUsed="0"/>
+    <w:lsdException w:name="Colorful Grid Accent 2" w:semiHidden="0" w:uiPriority="73" w:unhideWhenUsed="0"/>
+    <w:lsdException w:name="Light Shading Accent 3" w:semiHidden="0" w:uiPriority="60" w:unhideWhenUsed="0"/>
+    <w:lsdException w:name="Light List Accent 3" w:semiHidden="0" w:uiPriority="61" w:unhideWhenUsed="0"/>
+    <w:lsdException w:name="Light Grid Accent 3" w:semiHidden="0" w:uiPriority="62" w:unhideWhenUsed="0"/>
+    <w:lsdException w:name="Medium Shading 1 Accent 3" w:semiHidden="0" w:uiPriority="63" w:unhideWhenUsed="0"/>
+    <w:lsdException w:name="Medium Shading 2 Accent 3" w:semiHidden="0" w:uiPriority="64" w:unhideWhenUsed="0"/>
+    <w:lsdException w:name="Medium List 1 Accent 3" w:semiHidden="0" w:uiPriority="65" w:unhideWhenUsed="0"/>
+    <w:lsdException w:name="Medium List 2 Accent 3" w:semiHidden="0" w:uiPriority="66" w:unhideWhenUsed="0"/>
+    <w:lsdException w:name="Medium Grid 1 Accent 3" w:semiHidden="0" w:uiPriority="67" w:unhideWhenUsed="0"/>
+    <w:lsdException w:name="Medium Grid 2 Accent 3" w:semiHidden="0" w:uiPriority="68" w:unhideWhenUsed="0"/>
+    <w:lsdException w:name="Medium Grid 3 Accent 3" w:semiHidden="0" w:uiPriority="69" w:unhideWhenUsed="0"/>
+    <w:lsdException w:name="Dark List Accent 3" w:semiHidden="0" w:uiPriority="70" w:unhideWhenUsed="0"/>
+    <w:lsdException w:name="Colorful Shading Accent 3" w:semiHidden="0" w:uiPriority="71" w:unhideWhenUsed="0"/>
+    <w:lsdException w:name="Colorful List Accent 3" w:semiHidden="0" w:uiPriority="72" w:unhideWhenUsed="0"/>
+    <w:lsdException w:name="Colorful Grid Accent 3" w:semiHidden="0" w:uiPriority="73" w:unhideWhenUsed="0"/>
+    <w:lsdException w:name="Light Shading Accent 4" w:semiHidden="0" w:uiPriority="60" w:unhideWhenUsed="0"/>
+    <w:lsdException w:name="Light List Accent 4" w:semiHidden="0" w:uiPriority="61" w:unhideWhenUsed="0"/>
+    <w:lsdException w:name="Light Grid Accent 4" w:semiHidden="0" w:uiPriority="62" w:unhideWhenUsed="0"/>
+    <w:lsdException w:name="Medium Shading 1 Accent 4" w:semiHidden="0" w:uiPriority="63" w:unhideWhenUsed="0"/>
+    <w:lsdException w:name="Medium Shading 2 Accent 4" w:semiHidden="0" w:uiPriority="64" w:unhideWhenUsed="0"/>
+    <w:lsdException w:name="Medium List 1 Accent 4" w:semiHidden="0" w:uiPriority="65" w:unhideWhenUsed="0"/>
+    <w:lsdException w:name="Medium List 2 Accent 4" w:semiHidden="0" w:uiPriority="66" w:unhideWhenUsed="0"/>
+    <w:lsdException w:name="Medium Grid 1 Accent 4" w:semiHidden="0" w:uiPriority="67" w:unhideWhenUsed="0"/>
+    <w:lsdException w:name="Medium Grid 2 Accent 4" w:semiHidden="0" w:uiPriority="68" w:unhideWhenUsed="0"/>
+    <w:lsdException w:name="Medium Grid 3 Accent 4" w:semiHidden="0" w:uiPriority="69" w:unhideWhenUsed="0"/>
+    <w:lsdException w:name="Dark List Accent 4" w:semiHidden="0" w:uiPriority="70" w:unhideWhenUsed="0"/>
+    <w:lsdException w:name="Colorful Shading Accent 4" w:semiHidden="0" w:uiPriority="71" w:unhideWhenUsed="0"/>
+    <w:lsdException w:name="Colorful List Accent 4" w:semiHidden="0" w:uiPriority="72" w:unhideWhenUsed="0"/>
+    <w:lsdException w:name="Colorful Grid Accent 4" w:semiHidden="0" w:uiPriority="73" w:unhideWhenUsed="0"/>
+    <w:lsdException w:name="Light Shading Accent 5" w:semiHidden="0" w:uiPriority="60" w:unhideWhenUsed="0"/>
+    <w:lsdException w:name="Light List Accent 5" w:semiHidden="0" w:uiPriority="61" w:unhideWhenUsed="0"/>
+    <w:lsdException w:name="Light Grid Accent 5" w:semiHidden="0" w:uiPriority="62" w:unhideWhenUsed="0"/>
+    <w:lsdException w:name="Medium Shading 1 Accent 5" w:semiHidden="0" w:uiPriority="63" w:unhideWhenUsed="0"/>
+    <w:lsdException w:name="Medium Shading 2 Accent 5" w:semiHidden="0" w:uiPriority="64" w:unhideWhenUsed="0"/>
+    <w:lsdException w:name="Medium List 1 Accent 5" w:semiHidden="0" w:uiPriority="65" w:unhideWhenUsed="0"/>
+    <w:lsdException w:name="Medium List 2 Accent 5" w:semiHidden="0" w:uiPriority="66" w:unhideWhenUsed="0"/>
+    <w:lsdException w:name="Medium Grid 1 Accent 5" w:semiHidden="0" w:uiPriority="67" w:unhideWhenUsed="0"/>
+    <w:lsdException w:name="Medium Grid 2 Accent 5" w:semiHidden="0" w:uiPriority="68" w:unhideWhenUsed="0"/>
+    <w:lsdException w:name="Medium Grid 3 Accent 5" w:semiHidden="0" w:uiPriority="69" w:unhideWhenUsed="0"/>
+    <w:lsdException w:name="Dark List Accent 5" w:semiHidden="0" w:uiPriority="70" w:unhideWhenUsed="0"/>
+    <w:lsdException w:name="Colorful Shading Accent 5" w:semiHidden="0" w:uiPriority="71" w:unhideWhenUsed="0"/>
+    <w:lsdException w:name="Colorful List Accent 5" w:semiHidden="0" w:uiPriority="72" w:unhideWhenUsed="0"/>
+    <w:lsdException w:name="Colorful Grid Accent 5" w:semiHidden="0" w:uiPriority="73" w:unhideWhenUsed="0"/>
+    <w:lsdException w:name="Light Shading Accent 6" w:semiHidden="0" w:uiPriority="60" w:unhideWhenUsed="0"/>
+    <w:lsdException w:name="Light List Accent 6" w:semiHidden="0" w:uiPriority="61" w:unhideWhenUsed="0"/>
+    <w:lsdException w:name="Light Grid Accent 6" w:semiHidden="0" w:uiPriority="62" w:unhideWhenUsed="0"/>
+    <w:lsdException w:name="Medium Shading 1 Accent 6" w:semiHidden="0" w:uiPriority="63" w:unhideWhenUsed="0"/>
+    <w:lsdException w:name="Medium Shading 2 Accent 6" w:semiHidden="0" w:uiPriority="64" w:unhideWhenUsed="0"/>
+    <w:lsdException w:name="Medium List 1 Accent 6" w:semiHidden="0" w:uiPriority="65" w:unhideWhenUsed="0"/>
+    <w:lsdException w:name="Medium List 2 Accent 6" w:semiHidden="0" w:uiPriority="66" w:unhideWhenUsed="0"/>
+    <w:lsdException w:name="Medium Grid 1 Accent 6" w:semiHidden="0" w:uiPriority="67" w:unhideWhenUsed="0"/>
+    <w:lsdException w:name="Medium Grid 2 Accent 6" w:semiHidden="0" w:uiPriority="68" w:unhideWhenUsed="0"/>
+    <w:lsdException w:name="Medium Grid 3 Accent 6" w:semiHidden="0" w:uiPriority="69" w:unhideWhenUsed="0"/>
+    <w:lsdException w:name="Dark List Accent 6" w:semiHidden="0" w:uiPriority="70" w:unhideWhenUsed="0"/>
+    <w:lsdException w:name="Colorful Shading Accent 6" w:semiHidden="0" w:uiPriority="71" w:unhideWhenUsed="0"/>
+    <w:lsdException w:name="Colorful List Accent 6" w:semiHidden="0" w:uiPriority="72" w:unhideWhenUsed="0"/>
+    <w:lsdException w:name="Colorful Grid Accent 6" w:semiHidden="0" w:uiPriority="73" w:unhideWhenUsed="0"/>
+    <w:lsdException w:name="Subtle Emphasis" w:semiHidden="0" w:uiPriority="19" w:unhideWhenUsed="0" w:qFormat="1"/>
+    <w:lsdException w:name="Intense Emphasis" w:semiHidden="0" w:uiPriority="21" w:unhideWhenUsed="0" w:qFormat="1"/>
+    <w:lsdException w:name="Subtle Reference" w:semiHidden="0" w:uiPriority="31" w:unhideWhenUsed="0" w:qFormat="1"/>
+    <w:lsdException w:name="Intense Reference" w:semiHidden="0" w:uiPriority="32" w:unhideWhenUsed="0" w:qFormat="1"/>
+    <w:lsdException w:name="Book Title" w:semiHidden="0" w:uiPriority="33" w:unhideWhenUsed="0" w:qFormat="1"/>
+    <w:lsdException w:name="Bibliography" w:uiPriority="37"/>
+    <w:lsdException w:name="TOC Heading" w:uiPriority="39" w:qFormat="1"/>
+  </w:latentStyles>
+  <w:style w:type="paragraph" w:default="1" w:styleId="Normal">
+    <w:name w:val="Normal"/>
+    <w:qFormat/>
+  </w:style>
+  <w:style w:type="character" w:default="1" w:styleId="Fuentedeprrafopredeter">
+    <w:name w:val="Default Paragraph Font"/>
+    <w:uiPriority w:val="1"/>
+    <w:semiHidden/>
+    <w:unhideWhenUsed/>
+  </w:style>
+  <w:style w:type="table" w:default="1" w:styleId="Tablanormal">
+    <w:name w:val="Normal Table"/>
+    <w:uiPriority w:val="99"/>
+    <w:semiHidden/>
+    <w:unhideWhenUsed/>
+    <w:tblPr>
+      <w:tblInd w:w="0" w:type="dxa"/>
+      <w:tblCellMar>
+        <w:top w:w="0" w:type="dxa"/>
+        <w:left w:w="108" w:type="dxa"/>
+        <w:bottom w:w="0" w:type="dxa"/>
+        <w:right w:w="108" w:type="dxa"/>
+      </w:tblCellMar>
+    </w:tblPr>
+  </w:style>
+  <w:style w:type="numbering" w:default="1" w:styleId="Sinlista">
+    <w:name w:val="No List"/>
+    <w:uiPriority w:val="99"/>
+    <w:semiHidden/>
+    <w:unhideWhenUsed/>
+  </w:style>
+</w:styles>
+</file>
+
 <file path=word/glossary/webSettings.xml><?xml version="1.0" encoding="utf-8"?>
-<w:webSettings xmlns:r="http://schemas.openxmlformats.org/officeDocument/2006/relationships" xmlns:w="http://schemas.openxmlformats.org/wordprocessingml/2006/main">
+<w:webSettings xmlns:mc="http://schemas.openxmlformats.org/markup-compatibility/2006" xmlns:r="http://schemas.openxmlformats.org/officeDocument/2006/relationships" xmlns:w="http://schemas.openxmlformats.org/wordprocessingml/2006/main" xmlns:w14="http://schemas.microsoft.com/office/word/2010/wordml" mc:Ignorable="w14">
   <w:optimizeForBrowser/>
   <w:allowPNG/>
 </w:webSettings>
@@ -3279,7 +4230,7 @@
 </file>
 
 <file path=customXml/itemProps2.xml><?xml version="1.0" encoding="utf-8"?>
-<ds:datastoreItem xmlns:ds="http://schemas.openxmlformats.org/officeDocument/2006/customXml" ds:itemID="{AB034B63-45F6-4C38-A127-29E0709BADF0}">
+<ds:datastoreItem xmlns:ds="http://schemas.openxmlformats.org/officeDocument/2006/customXml" ds:itemID="{09CB4A40-F820-42AA-A7DC-A12E84409660}">
   <ds:schemaRefs>
     <ds:schemaRef ds:uri="http://schemas.openxmlformats.org/officeDocument/2006/bibliography"/>
   </ds:schemaRefs>

</xml_diff>

<commit_message>
Proyecto 2 eva realizado manual de usuario (administracion) y fixeado titulos de los tabitems
</commit_message>
<xml_diff>
--- a/Proyecto_2EVA_ALB/Manual Instrucciones/Manual_Usuario.docx
+++ b/Proyecto_2EVA_ALB/Manual Instrucciones/Manual_Usuario.docx
@@ -473,7 +473,7 @@
           <w:r>
             <w:fldChar w:fldCharType="separate"/>
           </w:r>
-          <w:hyperlink w:anchor="_Toc157816730" w:history="1">
+          <w:hyperlink w:anchor="_Toc157990369" w:history="1">
             <w:r>
               <w:rPr>
                 <w:rStyle w:val="Hipervnculo"/>
@@ -500,7 +500,7 @@
                 <w:noProof/>
                 <w:webHidden/>
               </w:rPr>
-              <w:instrText xml:space="preserve"> PAGEREF _Toc157816730 \h </w:instrText>
+              <w:instrText xml:space="preserve"> PAGEREF _Toc157990369 \h </w:instrText>
             </w:r>
             <w:r>
               <w:rPr>
@@ -543,27 +543,13 @@
               <w:lang w:eastAsia="es-ES"/>
             </w:rPr>
           </w:pPr>
-          <w:hyperlink w:anchor="_Toc157816731" w:history="1">
+          <w:hyperlink w:anchor="_Toc157990370" w:history="1">
             <w:r>
               <w:rPr>
                 <w:rStyle w:val="Hipervnculo"/>
                 <w:noProof/>
               </w:rPr>
-              <w:t>Usuar</w:t>
-            </w:r>
-            <w:r>
-              <w:rPr>
-                <w:rStyle w:val="Hipervnculo"/>
-                <w:noProof/>
-              </w:rPr>
-              <w:t>i</w:t>
-            </w:r>
-            <w:r>
-              <w:rPr>
-                <w:rStyle w:val="Hipervnculo"/>
-                <w:noProof/>
-              </w:rPr>
-              <w:t>o</w:t>
+              <w:t>Usuario</w:t>
             </w:r>
             <w:r>
               <w:rPr>
@@ -584,7 +570,7 @@
                 <w:noProof/>
                 <w:webHidden/>
               </w:rPr>
-              <w:instrText xml:space="preserve"> PAGEREF _Toc157816731 \h </w:instrText>
+              <w:instrText xml:space="preserve"> PAGEREF _Toc157990370 \h </w:instrText>
             </w:r>
             <w:r>
               <w:rPr>
@@ -627,12 +613,480 @@
               <w:lang w:eastAsia="es-ES"/>
             </w:rPr>
           </w:pPr>
-          <w:hyperlink w:anchor="_Toc157816732" w:history="1">
+          <w:r>
+            <w:rPr>
+              <w:rStyle w:val="Hipervnculo"/>
+              <w:noProof/>
+              <w:u w:val="none"/>
+            </w:rPr>
+            <w:t xml:space="preserve">     </w:t>
+          </w:r>
+          <w:hyperlink w:anchor="_Toc157990371" w:history="1">
             <w:r>
               <w:rPr>
                 <w:rStyle w:val="Hipervnculo"/>
                 <w:noProof/>
               </w:rPr>
+              <w:t>Registrarse en Biblionet</w:t>
+            </w:r>
+            <w:r>
+              <w:rPr>
+                <w:noProof/>
+                <w:webHidden/>
+              </w:rPr>
+              <w:tab/>
+            </w:r>
+            <w:r>
+              <w:rPr>
+                <w:noProof/>
+                <w:webHidden/>
+              </w:rPr>
+              <w:fldChar w:fldCharType="begin"/>
+            </w:r>
+            <w:r>
+              <w:rPr>
+                <w:noProof/>
+                <w:webHidden/>
+              </w:rPr>
+              <w:instrText xml:space="preserve"> PAGEREF _Toc157990371 \h </w:instrText>
+            </w:r>
+            <w:r>
+              <w:rPr>
+                <w:noProof/>
+                <w:webHidden/>
+              </w:rPr>
+            </w:r>
+            <w:r>
+              <w:rPr>
+                <w:noProof/>
+                <w:webHidden/>
+              </w:rPr>
+              <w:fldChar w:fldCharType="separate"/>
+            </w:r>
+            <w:r>
+              <w:rPr>
+                <w:noProof/>
+                <w:webHidden/>
+              </w:rPr>
+              <w:t>7</w:t>
+            </w:r>
+            <w:r>
+              <w:rPr>
+                <w:noProof/>
+                <w:webHidden/>
+              </w:rPr>
+              <w:fldChar w:fldCharType="end"/>
+            </w:r>
+          </w:hyperlink>
+        </w:p>
+        <w:p>
+          <w:pPr>
+            <w:pStyle w:val="TDC1"/>
+            <w:tabs>
+              <w:tab w:val="right" w:leader="dot" w:pos="8494"/>
+            </w:tabs>
+            <w:rPr>
+              <w:rFonts w:eastAsiaTheme="minorEastAsia"/>
+              <w:noProof/>
+              <w:lang w:eastAsia="es-ES"/>
+            </w:rPr>
+          </w:pPr>
+          <w:r>
+            <w:rPr>
+              <w:rStyle w:val="Hipervnculo"/>
+              <w:noProof/>
+              <w:u w:val="none"/>
+            </w:rPr>
+            <w:t xml:space="preserve">     </w:t>
+          </w:r>
+          <w:hyperlink w:anchor="_Toc157990372" w:history="1">
+            <w:r>
+              <w:rPr>
+                <w:rStyle w:val="Hipervnculo"/>
+                <w:noProof/>
+              </w:rPr>
+              <w:t>Home</w:t>
+            </w:r>
+            <w:r>
+              <w:rPr>
+                <w:noProof/>
+                <w:webHidden/>
+              </w:rPr>
+              <w:tab/>
+            </w:r>
+            <w:r>
+              <w:rPr>
+                <w:noProof/>
+                <w:webHidden/>
+              </w:rPr>
+              <w:fldChar w:fldCharType="begin"/>
+            </w:r>
+            <w:r>
+              <w:rPr>
+                <w:noProof/>
+                <w:webHidden/>
+              </w:rPr>
+              <w:instrText xml:space="preserve"> PAGEREF _Toc157990372 \h </w:instrText>
+            </w:r>
+            <w:r>
+              <w:rPr>
+                <w:noProof/>
+                <w:webHidden/>
+              </w:rPr>
+            </w:r>
+            <w:r>
+              <w:rPr>
+                <w:noProof/>
+                <w:webHidden/>
+              </w:rPr>
+              <w:fldChar w:fldCharType="separate"/>
+            </w:r>
+            <w:r>
+              <w:rPr>
+                <w:noProof/>
+                <w:webHidden/>
+              </w:rPr>
+              <w:t>8</w:t>
+            </w:r>
+            <w:r>
+              <w:rPr>
+                <w:noProof/>
+                <w:webHidden/>
+              </w:rPr>
+              <w:fldChar w:fldCharType="end"/>
+            </w:r>
+          </w:hyperlink>
+        </w:p>
+        <w:p>
+          <w:pPr>
+            <w:pStyle w:val="TDC1"/>
+            <w:tabs>
+              <w:tab w:val="right" w:leader="dot" w:pos="8494"/>
+            </w:tabs>
+            <w:rPr>
+              <w:rFonts w:eastAsiaTheme="minorEastAsia"/>
+              <w:noProof/>
+              <w:lang w:eastAsia="es-ES"/>
+            </w:rPr>
+          </w:pPr>
+          <w:r>
+            <w:rPr>
+              <w:rStyle w:val="Hipervnculo"/>
+              <w:noProof/>
+              <w:u w:val="none"/>
+            </w:rPr>
+            <w:t xml:space="preserve">     </w:t>
+          </w:r>
+          <w:hyperlink w:anchor="_Toc157990373" w:history="1">
+            <w:r>
+              <w:rPr>
+                <w:rStyle w:val="Hipervnculo"/>
+                <w:noProof/>
+              </w:rPr>
+              <w:t>Incidencias</w:t>
+            </w:r>
+            <w:r>
+              <w:rPr>
+                <w:noProof/>
+                <w:webHidden/>
+              </w:rPr>
+              <w:tab/>
+            </w:r>
+            <w:r>
+              <w:rPr>
+                <w:noProof/>
+                <w:webHidden/>
+              </w:rPr>
+              <w:fldChar w:fldCharType="begin"/>
+            </w:r>
+            <w:r>
+              <w:rPr>
+                <w:noProof/>
+                <w:webHidden/>
+              </w:rPr>
+              <w:instrText xml:space="preserve"> PAGEREF _Toc157990373 \h </w:instrText>
+            </w:r>
+            <w:r>
+              <w:rPr>
+                <w:noProof/>
+                <w:webHidden/>
+              </w:rPr>
+            </w:r>
+            <w:r>
+              <w:rPr>
+                <w:noProof/>
+                <w:webHidden/>
+              </w:rPr>
+              <w:fldChar w:fldCharType="separate"/>
+            </w:r>
+            <w:r>
+              <w:rPr>
+                <w:noProof/>
+                <w:webHidden/>
+              </w:rPr>
+              <w:t>8</w:t>
+            </w:r>
+            <w:r>
+              <w:rPr>
+                <w:noProof/>
+                <w:webHidden/>
+              </w:rPr>
+              <w:fldChar w:fldCharType="end"/>
+            </w:r>
+          </w:hyperlink>
+        </w:p>
+        <w:p>
+          <w:pPr>
+            <w:pStyle w:val="TDC1"/>
+            <w:tabs>
+              <w:tab w:val="right" w:leader="dot" w:pos="8494"/>
+            </w:tabs>
+            <w:rPr>
+              <w:rFonts w:eastAsiaTheme="minorEastAsia"/>
+              <w:noProof/>
+              <w:lang w:eastAsia="es-ES"/>
+            </w:rPr>
+          </w:pPr>
+          <w:r>
+            <w:rPr>
+              <w:rStyle w:val="Hipervnculo"/>
+              <w:noProof/>
+              <w:u w:val="none"/>
+            </w:rPr>
+            <w:t xml:space="preserve">     </w:t>
+          </w:r>
+          <w:hyperlink w:anchor="_Toc157990374" w:history="1">
+            <w:r>
+              <w:rPr>
+                <w:rStyle w:val="Hipervnculo"/>
+                <w:noProof/>
+              </w:rPr>
+              <w:t>Libros</w:t>
+            </w:r>
+            <w:r>
+              <w:rPr>
+                <w:noProof/>
+                <w:webHidden/>
+              </w:rPr>
+              <w:tab/>
+            </w:r>
+            <w:r>
+              <w:rPr>
+                <w:noProof/>
+                <w:webHidden/>
+              </w:rPr>
+              <w:fldChar w:fldCharType="begin"/>
+            </w:r>
+            <w:r>
+              <w:rPr>
+                <w:noProof/>
+                <w:webHidden/>
+              </w:rPr>
+              <w:instrText xml:space="preserve"> PAGEREF _Toc157990374 \h </w:instrText>
+            </w:r>
+            <w:r>
+              <w:rPr>
+                <w:noProof/>
+                <w:webHidden/>
+              </w:rPr>
+            </w:r>
+            <w:r>
+              <w:rPr>
+                <w:noProof/>
+                <w:webHidden/>
+              </w:rPr>
+              <w:fldChar w:fldCharType="separate"/>
+            </w:r>
+            <w:r>
+              <w:rPr>
+                <w:noProof/>
+                <w:webHidden/>
+              </w:rPr>
+              <w:t>9</w:t>
+            </w:r>
+            <w:r>
+              <w:rPr>
+                <w:noProof/>
+                <w:webHidden/>
+              </w:rPr>
+              <w:fldChar w:fldCharType="end"/>
+            </w:r>
+          </w:hyperlink>
+        </w:p>
+        <w:p>
+          <w:pPr>
+            <w:pStyle w:val="TDC1"/>
+            <w:tabs>
+              <w:tab w:val="right" w:leader="dot" w:pos="8494"/>
+            </w:tabs>
+            <w:rPr>
+              <w:rFonts w:eastAsiaTheme="minorEastAsia"/>
+              <w:noProof/>
+              <w:lang w:eastAsia="es-ES"/>
+            </w:rPr>
+          </w:pPr>
+          <w:r>
+            <w:rPr>
+              <w:rStyle w:val="Hipervnculo"/>
+              <w:noProof/>
+              <w:u w:val="none"/>
+            </w:rPr>
+            <w:t xml:space="preserve">     </w:t>
+          </w:r>
+          <w:hyperlink w:anchor="_Toc157990375" w:history="1">
+            <w:r>
+              <w:rPr>
+                <w:rStyle w:val="Hipervnculo"/>
+                <w:noProof/>
+              </w:rPr>
+              <w:t>Préstamos</w:t>
+            </w:r>
+            <w:r>
+              <w:rPr>
+                <w:noProof/>
+                <w:webHidden/>
+              </w:rPr>
+              <w:tab/>
+            </w:r>
+            <w:r>
+              <w:rPr>
+                <w:noProof/>
+                <w:webHidden/>
+              </w:rPr>
+              <w:fldChar w:fldCharType="begin"/>
+            </w:r>
+            <w:r>
+              <w:rPr>
+                <w:noProof/>
+                <w:webHidden/>
+              </w:rPr>
+              <w:instrText xml:space="preserve"> PAGEREF _Toc157990375 \h </w:instrText>
+            </w:r>
+            <w:r>
+              <w:rPr>
+                <w:noProof/>
+                <w:webHidden/>
+              </w:rPr>
+            </w:r>
+            <w:r>
+              <w:rPr>
+                <w:noProof/>
+                <w:webHidden/>
+              </w:rPr>
+              <w:fldChar w:fldCharType="separate"/>
+            </w:r>
+            <w:r>
+              <w:rPr>
+                <w:noProof/>
+                <w:webHidden/>
+              </w:rPr>
+              <w:t>10</w:t>
+            </w:r>
+            <w:r>
+              <w:rPr>
+                <w:noProof/>
+                <w:webHidden/>
+              </w:rPr>
+              <w:fldChar w:fldCharType="end"/>
+            </w:r>
+          </w:hyperlink>
+        </w:p>
+        <w:p>
+          <w:pPr>
+            <w:pStyle w:val="TDC1"/>
+            <w:tabs>
+              <w:tab w:val="right" w:leader="dot" w:pos="8494"/>
+            </w:tabs>
+            <w:rPr>
+              <w:rFonts w:eastAsiaTheme="minorEastAsia"/>
+              <w:noProof/>
+              <w:lang w:eastAsia="es-ES"/>
+            </w:rPr>
+          </w:pPr>
+          <w:r>
+            <w:rPr>
+              <w:rStyle w:val="Hipervnculo"/>
+              <w:noProof/>
+              <w:u w:val="none"/>
+            </w:rPr>
+            <w:t xml:space="preserve">     </w:t>
+          </w:r>
+          <w:hyperlink w:anchor="_Toc157990376" w:history="1">
+            <w:r>
+              <w:rPr>
+                <w:rStyle w:val="Hipervnculo"/>
+                <w:noProof/>
+              </w:rPr>
+              <w:t>Cerrar sesión</w:t>
+            </w:r>
+            <w:r>
+              <w:rPr>
+                <w:noProof/>
+                <w:webHidden/>
+              </w:rPr>
+              <w:tab/>
+            </w:r>
+            <w:r>
+              <w:rPr>
+                <w:noProof/>
+                <w:webHidden/>
+              </w:rPr>
+              <w:fldChar w:fldCharType="begin"/>
+            </w:r>
+            <w:r>
+              <w:rPr>
+                <w:noProof/>
+                <w:webHidden/>
+              </w:rPr>
+              <w:instrText xml:space="preserve"> PAGEREF _Toc157990376 \h </w:instrText>
+            </w:r>
+            <w:r>
+              <w:rPr>
+                <w:noProof/>
+                <w:webHidden/>
+              </w:rPr>
+            </w:r>
+            <w:r>
+              <w:rPr>
+                <w:noProof/>
+                <w:webHidden/>
+              </w:rPr>
+              <w:fldChar w:fldCharType="separate"/>
+            </w:r>
+            <w:r>
+              <w:rPr>
+                <w:noProof/>
+                <w:webHidden/>
+              </w:rPr>
+              <w:t>10</w:t>
+            </w:r>
+            <w:r>
+              <w:rPr>
+                <w:noProof/>
+                <w:webHidden/>
+              </w:rPr>
+              <w:fldChar w:fldCharType="end"/>
+            </w:r>
+          </w:hyperlink>
+        </w:p>
+        <w:p>
+          <w:pPr>
+            <w:pStyle w:val="TDC1"/>
+            <w:tabs>
+              <w:tab w:val="right" w:leader="dot" w:pos="8494"/>
+            </w:tabs>
+            <w:rPr>
+              <w:rFonts w:eastAsiaTheme="minorEastAsia"/>
+              <w:noProof/>
+              <w:lang w:eastAsia="es-ES"/>
+            </w:rPr>
+          </w:pPr>
+          <w:hyperlink w:anchor="_Toc157990377" w:history="1">
+            <w:r>
+              <w:rPr>
+                <w:rStyle w:val="Hipervnculo"/>
+                <w:noProof/>
+              </w:rPr>
               <w:t>Administración</w:t>
             </w:r>
             <w:r>
@@ -654,7 +1108,7 @@
                 <w:noProof/>
                 <w:webHidden/>
               </w:rPr>
-              <w:instrText xml:space="preserve"> PAGEREF _Toc157816732 \h </w:instrText>
+              <w:instrText xml:space="preserve"> PAGEREF _Toc157990377 \h </w:instrText>
             </w:r>
             <w:r>
               <w:rPr>
@@ -675,6 +1129,482 @@
                 <w:webHidden/>
               </w:rPr>
               <w:t>11</w:t>
+            </w:r>
+            <w:r>
+              <w:rPr>
+                <w:noProof/>
+                <w:webHidden/>
+              </w:rPr>
+              <w:fldChar w:fldCharType="end"/>
+            </w:r>
+          </w:hyperlink>
+        </w:p>
+        <w:p>
+          <w:pPr>
+            <w:pStyle w:val="TDC1"/>
+            <w:tabs>
+              <w:tab w:val="right" w:leader="dot" w:pos="8494"/>
+            </w:tabs>
+            <w:rPr>
+              <w:rFonts w:eastAsiaTheme="minorEastAsia"/>
+              <w:noProof/>
+              <w:lang w:eastAsia="es-ES"/>
+            </w:rPr>
+          </w:pPr>
+          <w:r>
+            <w:rPr>
+              <w:rStyle w:val="Hipervnculo"/>
+              <w:noProof/>
+              <w:u w:val="none"/>
+            </w:rPr>
+            <w:t xml:space="preserve">     </w:t>
+          </w:r>
+          <w:hyperlink w:anchor="_Toc157990378" w:history="1">
+            <w:r>
+              <w:rPr>
+                <w:rStyle w:val="Hipervnculo"/>
+                <w:noProof/>
+              </w:rPr>
+              <w:t>Home</w:t>
+            </w:r>
+            <w:r>
+              <w:rPr>
+                <w:noProof/>
+                <w:webHidden/>
+              </w:rPr>
+              <w:tab/>
+            </w:r>
+            <w:r>
+              <w:rPr>
+                <w:noProof/>
+                <w:webHidden/>
+              </w:rPr>
+              <w:fldChar w:fldCharType="begin"/>
+            </w:r>
+            <w:r>
+              <w:rPr>
+                <w:noProof/>
+                <w:webHidden/>
+              </w:rPr>
+              <w:instrText xml:space="preserve"> PAGEREF _Toc157990378 \h </w:instrText>
+            </w:r>
+            <w:r>
+              <w:rPr>
+                <w:noProof/>
+                <w:webHidden/>
+              </w:rPr>
+            </w:r>
+            <w:r>
+              <w:rPr>
+                <w:noProof/>
+                <w:webHidden/>
+              </w:rPr>
+              <w:fldChar w:fldCharType="separate"/>
+            </w:r>
+            <w:r>
+              <w:rPr>
+                <w:noProof/>
+                <w:webHidden/>
+              </w:rPr>
+              <w:t>11</w:t>
+            </w:r>
+            <w:r>
+              <w:rPr>
+                <w:noProof/>
+                <w:webHidden/>
+              </w:rPr>
+              <w:fldChar w:fldCharType="end"/>
+            </w:r>
+          </w:hyperlink>
+        </w:p>
+        <w:p>
+          <w:pPr>
+            <w:pStyle w:val="TDC1"/>
+            <w:tabs>
+              <w:tab w:val="right" w:leader="dot" w:pos="8494"/>
+            </w:tabs>
+            <w:rPr>
+              <w:rFonts w:eastAsiaTheme="minorEastAsia"/>
+              <w:noProof/>
+              <w:lang w:eastAsia="es-ES"/>
+            </w:rPr>
+          </w:pPr>
+          <w:r>
+            <w:rPr>
+              <w:rStyle w:val="Hipervnculo"/>
+              <w:noProof/>
+              <w:u w:val="none"/>
+            </w:rPr>
+            <w:t xml:space="preserve">     </w:t>
+          </w:r>
+          <w:hyperlink w:anchor="_Toc157990379" w:history="1">
+            <w:r>
+              <w:rPr>
+                <w:rStyle w:val="Hipervnculo"/>
+                <w:noProof/>
+              </w:rPr>
+              <w:t>Administración de Incidencias</w:t>
+            </w:r>
+            <w:r>
+              <w:rPr>
+                <w:noProof/>
+                <w:webHidden/>
+              </w:rPr>
+              <w:tab/>
+            </w:r>
+            <w:r>
+              <w:rPr>
+                <w:noProof/>
+                <w:webHidden/>
+              </w:rPr>
+              <w:fldChar w:fldCharType="begin"/>
+            </w:r>
+            <w:r>
+              <w:rPr>
+                <w:noProof/>
+                <w:webHidden/>
+              </w:rPr>
+              <w:instrText xml:space="preserve"> PAGEREF _Toc157990379 \h </w:instrText>
+            </w:r>
+            <w:r>
+              <w:rPr>
+                <w:noProof/>
+                <w:webHidden/>
+              </w:rPr>
+            </w:r>
+            <w:r>
+              <w:rPr>
+                <w:noProof/>
+                <w:webHidden/>
+              </w:rPr>
+              <w:fldChar w:fldCharType="separate"/>
+            </w:r>
+            <w:r>
+              <w:rPr>
+                <w:noProof/>
+                <w:webHidden/>
+              </w:rPr>
+              <w:t>12</w:t>
+            </w:r>
+            <w:r>
+              <w:rPr>
+                <w:noProof/>
+                <w:webHidden/>
+              </w:rPr>
+              <w:fldChar w:fldCharType="end"/>
+            </w:r>
+          </w:hyperlink>
+        </w:p>
+        <w:p>
+          <w:pPr>
+            <w:pStyle w:val="TDC1"/>
+            <w:tabs>
+              <w:tab w:val="right" w:leader="dot" w:pos="8494"/>
+            </w:tabs>
+            <w:rPr>
+              <w:rFonts w:eastAsiaTheme="minorEastAsia"/>
+              <w:noProof/>
+              <w:lang w:eastAsia="es-ES"/>
+            </w:rPr>
+          </w:pPr>
+          <w:r>
+            <w:rPr>
+              <w:rStyle w:val="Hipervnculo"/>
+              <w:noProof/>
+              <w:u w:val="none"/>
+            </w:rPr>
+            <w:t xml:space="preserve">     </w:t>
+          </w:r>
+          <w:hyperlink w:anchor="_Toc157990380" w:history="1">
+            <w:r>
+              <w:rPr>
+                <w:rStyle w:val="Hipervnculo"/>
+                <w:noProof/>
+              </w:rPr>
+              <w:t>Administración de Libros</w:t>
+            </w:r>
+            <w:r>
+              <w:rPr>
+                <w:noProof/>
+                <w:webHidden/>
+              </w:rPr>
+              <w:tab/>
+            </w:r>
+            <w:r>
+              <w:rPr>
+                <w:noProof/>
+                <w:webHidden/>
+              </w:rPr>
+              <w:fldChar w:fldCharType="begin"/>
+            </w:r>
+            <w:r>
+              <w:rPr>
+                <w:noProof/>
+                <w:webHidden/>
+              </w:rPr>
+              <w:instrText xml:space="preserve"> PAGEREF _Toc157990380 \h </w:instrText>
+            </w:r>
+            <w:r>
+              <w:rPr>
+                <w:noProof/>
+                <w:webHidden/>
+              </w:rPr>
+            </w:r>
+            <w:r>
+              <w:rPr>
+                <w:noProof/>
+                <w:webHidden/>
+              </w:rPr>
+              <w:fldChar w:fldCharType="separate"/>
+            </w:r>
+            <w:r>
+              <w:rPr>
+                <w:noProof/>
+                <w:webHidden/>
+              </w:rPr>
+              <w:t>13</w:t>
+            </w:r>
+            <w:r>
+              <w:rPr>
+                <w:noProof/>
+                <w:webHidden/>
+              </w:rPr>
+              <w:fldChar w:fldCharType="end"/>
+            </w:r>
+          </w:hyperlink>
+        </w:p>
+        <w:p>
+          <w:pPr>
+            <w:pStyle w:val="TDC1"/>
+            <w:tabs>
+              <w:tab w:val="right" w:leader="dot" w:pos="8494"/>
+            </w:tabs>
+            <w:rPr>
+              <w:rFonts w:eastAsiaTheme="minorEastAsia"/>
+              <w:noProof/>
+              <w:lang w:eastAsia="es-ES"/>
+            </w:rPr>
+          </w:pPr>
+          <w:r>
+            <w:rPr>
+              <w:rStyle w:val="Hipervnculo"/>
+              <w:noProof/>
+              <w:u w:val="none"/>
+            </w:rPr>
+            <w:t xml:space="preserve">     </w:t>
+          </w:r>
+          <w:hyperlink w:anchor="_Toc157990381" w:history="1">
+            <w:r>
+              <w:rPr>
+                <w:rStyle w:val="Hipervnculo"/>
+                <w:noProof/>
+                <w:u w:val="none"/>
+              </w:rPr>
+              <w:t>A</w:t>
+            </w:r>
+            <w:r>
+              <w:rPr>
+                <w:rStyle w:val="Hipervnculo"/>
+                <w:noProof/>
+              </w:rPr>
+              <w:t>dministración de Usuarios</w:t>
+            </w:r>
+            <w:r>
+              <w:rPr>
+                <w:noProof/>
+                <w:webHidden/>
+              </w:rPr>
+              <w:tab/>
+            </w:r>
+            <w:r>
+              <w:rPr>
+                <w:noProof/>
+                <w:webHidden/>
+              </w:rPr>
+              <w:fldChar w:fldCharType="begin"/>
+            </w:r>
+            <w:r>
+              <w:rPr>
+                <w:noProof/>
+                <w:webHidden/>
+              </w:rPr>
+              <w:instrText xml:space="preserve"> PAGEREF _Toc157990381 \h </w:instrText>
+            </w:r>
+            <w:r>
+              <w:rPr>
+                <w:noProof/>
+                <w:webHidden/>
+              </w:rPr>
+            </w:r>
+            <w:r>
+              <w:rPr>
+                <w:noProof/>
+                <w:webHidden/>
+              </w:rPr>
+              <w:fldChar w:fldCharType="separate"/>
+            </w:r>
+            <w:r>
+              <w:rPr>
+                <w:noProof/>
+                <w:webHidden/>
+              </w:rPr>
+              <w:t>14</w:t>
+            </w:r>
+            <w:r>
+              <w:rPr>
+                <w:noProof/>
+                <w:webHidden/>
+              </w:rPr>
+              <w:fldChar w:fldCharType="end"/>
+            </w:r>
+          </w:hyperlink>
+        </w:p>
+        <w:p>
+          <w:pPr>
+            <w:pStyle w:val="TDC1"/>
+            <w:tabs>
+              <w:tab w:val="right" w:leader="dot" w:pos="8494"/>
+            </w:tabs>
+            <w:rPr>
+              <w:rFonts w:eastAsiaTheme="minorEastAsia"/>
+              <w:noProof/>
+              <w:lang w:eastAsia="es-ES"/>
+            </w:rPr>
+          </w:pPr>
+          <w:r>
+            <w:rPr>
+              <w:rStyle w:val="Hipervnculo"/>
+              <w:noProof/>
+              <w:u w:val="none"/>
+            </w:rPr>
+            <w:t xml:space="preserve">     </w:t>
+          </w:r>
+          <w:hyperlink w:anchor="_Toc157990382" w:history="1">
+            <w:r>
+              <w:rPr>
+                <w:rStyle w:val="Hipervnculo"/>
+                <w:noProof/>
+              </w:rPr>
+              <w:t>Administración de Informes</w:t>
+            </w:r>
+            <w:r>
+              <w:rPr>
+                <w:noProof/>
+                <w:webHidden/>
+              </w:rPr>
+              <w:tab/>
+            </w:r>
+            <w:r>
+              <w:rPr>
+                <w:noProof/>
+                <w:webHidden/>
+              </w:rPr>
+              <w:fldChar w:fldCharType="begin"/>
+            </w:r>
+            <w:r>
+              <w:rPr>
+                <w:noProof/>
+                <w:webHidden/>
+              </w:rPr>
+              <w:instrText xml:space="preserve"> PAGEREF _Toc157990382 \h </w:instrText>
+            </w:r>
+            <w:r>
+              <w:rPr>
+                <w:noProof/>
+                <w:webHidden/>
+              </w:rPr>
+            </w:r>
+            <w:r>
+              <w:rPr>
+                <w:noProof/>
+                <w:webHidden/>
+              </w:rPr>
+              <w:fldChar w:fldCharType="separate"/>
+            </w:r>
+            <w:r>
+              <w:rPr>
+                <w:noProof/>
+                <w:webHidden/>
+              </w:rPr>
+              <w:t>14</w:t>
+            </w:r>
+            <w:r>
+              <w:rPr>
+                <w:noProof/>
+                <w:webHidden/>
+              </w:rPr>
+              <w:fldChar w:fldCharType="end"/>
+            </w:r>
+          </w:hyperlink>
+        </w:p>
+        <w:p>
+          <w:pPr>
+            <w:pStyle w:val="TDC1"/>
+            <w:tabs>
+              <w:tab w:val="right" w:leader="dot" w:pos="8494"/>
+            </w:tabs>
+            <w:rPr>
+              <w:rFonts w:eastAsiaTheme="minorEastAsia"/>
+              <w:noProof/>
+              <w:lang w:eastAsia="es-ES"/>
+            </w:rPr>
+          </w:pPr>
+          <w:r>
+            <w:rPr>
+              <w:rStyle w:val="Hipervnculo"/>
+              <w:noProof/>
+              <w:u w:val="none"/>
+            </w:rPr>
+            <w:t xml:space="preserve">     </w:t>
+          </w:r>
+          <w:hyperlink w:anchor="_Toc157990383" w:history="1">
+            <w:r>
+              <w:rPr>
+                <w:rStyle w:val="Hipervnculo"/>
+                <w:noProof/>
+              </w:rPr>
+              <w:t>Administración de Préstamos</w:t>
+            </w:r>
+            <w:r>
+              <w:rPr>
+                <w:noProof/>
+                <w:webHidden/>
+              </w:rPr>
+              <w:tab/>
+            </w:r>
+            <w:r>
+              <w:rPr>
+                <w:noProof/>
+                <w:webHidden/>
+              </w:rPr>
+              <w:fldChar w:fldCharType="begin"/>
+            </w:r>
+            <w:r>
+              <w:rPr>
+                <w:noProof/>
+                <w:webHidden/>
+              </w:rPr>
+              <w:instrText xml:space="preserve"> PAGEREF _Toc157990383 \h </w:instrText>
+            </w:r>
+            <w:r>
+              <w:rPr>
+                <w:noProof/>
+                <w:webHidden/>
+              </w:rPr>
+            </w:r>
+            <w:r>
+              <w:rPr>
+                <w:noProof/>
+                <w:webHidden/>
+              </w:rPr>
+              <w:fldChar w:fldCharType="separate"/>
+            </w:r>
+            <w:r>
+              <w:rPr>
+                <w:noProof/>
+                <w:webHidden/>
+              </w:rPr>
+              <w:t>15</w:t>
             </w:r>
             <w:r>
               <w:rPr>
@@ -704,7 +1634,7 @@
       <w:r>
         <w:br w:type="page"/>
       </w:r>
-      <w:bookmarkStart w:id="0" w:name="_Toc157816730"/>
+      <w:bookmarkStart w:id="0" w:name="_Toc157990369"/>
       <w:r>
         <w:rPr>
           <w:sz w:val="32"/>
@@ -926,6 +1856,7 @@
           <w:noProof/>
           <w:lang w:eastAsia="es-ES"/>
         </w:rPr>
+        <w:lastRenderedPageBreak/>
         <w:drawing>
           <wp:inline distT="0" distB="0" distL="0" distR="0">
             <wp:extent cx="4308348" cy="3532754"/>
@@ -1380,6 +2311,7 @@
           <w:noProof/>
           <w:lang w:eastAsia="es-ES"/>
         </w:rPr>
+        <w:lastRenderedPageBreak/>
         <w:drawing>
           <wp:inline distT="0" distB="0" distL="0" distR="0">
             <wp:extent cx="4011625" cy="3289447"/>
@@ -1462,7 +2394,7 @@
           <w:sz w:val="32"/>
         </w:rPr>
       </w:pPr>
-      <w:bookmarkStart w:id="1" w:name="_Toc157816731"/>
+      <w:bookmarkStart w:id="1" w:name="_Toc157990370"/>
       <w:r>
         <w:rPr>
           <w:sz w:val="32"/>
@@ -1548,7 +2480,26 @@
       </w:r>
     </w:p>
     <w:p>
-      <w:r>
+      <w:pPr>
+        <w:pStyle w:val="Ttulo1"/>
+      </w:pPr>
+      <w:bookmarkStart w:id="2" w:name="_Toc157990371"/>
+      <w:r>
+        <w:t xml:space="preserve">Registrarse en </w:t>
+      </w:r>
+      <w:proofErr w:type="spellStart"/>
+      <w:r>
+        <w:t>Biblionet</w:t>
+      </w:r>
+      <w:bookmarkEnd w:id="2"/>
+      <w:proofErr w:type="spellEnd"/>
+    </w:p>
+    <w:p>
+      <w:r>
+        <w:rPr>
+          <w:noProof/>
+          <w:lang w:eastAsia="es-ES"/>
+        </w:rPr>
         <w:drawing>
           <wp:inline distT="0" distB="0" distL="0" distR="0" wp14:anchorId="1896878A" wp14:editId="6F0E4C24">
             <wp:extent cx="5400040" cy="3040959"/>
@@ -1611,13 +2562,26 @@
         <w:t xml:space="preserve"> el proceso de registro utilizando una dirección de correo electrónico válida.</w:t>
       </w:r>
     </w:p>
-    <w:p/>
+    <w:p>
+      <w:pPr>
+        <w:pStyle w:val="Ttulo1"/>
+      </w:pPr>
+      <w:bookmarkStart w:id="3" w:name="_Toc157990372"/>
+      <w:r>
+        <w:lastRenderedPageBreak/>
+        <w:t>Home</w:t>
+      </w:r>
+      <w:bookmarkEnd w:id="3"/>
+    </w:p>
     <w:p>
       <w:pPr>
         <w:jc w:val="center"/>
       </w:pPr>
       <w:r>
-        <w:lastRenderedPageBreak/>
+        <w:rPr>
+          <w:noProof/>
+          <w:lang w:eastAsia="es-ES"/>
+        </w:rPr>
         <w:drawing>
           <wp:inline distT="0" distB="0" distL="0" distR="0" wp14:anchorId="68986284" wp14:editId="6391D97F">
             <wp:extent cx="5400040" cy="3040959"/>
@@ -1678,12 +2642,22 @@
       </w:r>
     </w:p>
     <w:p>
+      <w:pPr>
+        <w:pStyle w:val="Ttulo1"/>
+      </w:pPr>
+      <w:bookmarkStart w:id="4" w:name="_Toc157990373"/>
+      <w:r>
+        <w:t>Incidencias</w:t>
+      </w:r>
+      <w:bookmarkEnd w:id="4"/>
+    </w:p>
+    <w:p>
       <w:r>
         <w:drawing>
-          <wp:inline distT="0" distB="0" distL="0" distR="0" wp14:anchorId="37279097" wp14:editId="32E44D89">
+          <wp:inline distT="0" distB="0" distL="0" distR="0" wp14:anchorId="722A100A" wp14:editId="52B63C81">
             <wp:extent cx="5400040" cy="3040959"/>
             <wp:effectExtent l="190500" t="190500" r="162560" b="179070"/>
-            <wp:docPr id="6" name="Imagen 6"/>
+            <wp:docPr id="11" name="Imagen 11"/>
             <wp:cNvGraphicFramePr>
               <a:graphicFrameLocks xmlns:a="http://schemas.openxmlformats.org/drawingml/2006/main" noChangeAspect="1"/>
             </wp:cNvGraphicFramePr>
@@ -1739,18 +2713,23 @@
       </w:r>
     </w:p>
     <w:p>
-      <w:r>
-        <w:br w:type="page"/>
-      </w:r>
-    </w:p>
-    <w:p>
+      <w:pPr>
+        <w:pStyle w:val="Ttulo1"/>
+      </w:pPr>
+      <w:bookmarkStart w:id="5" w:name="_Toc157990374"/>
       <w:r>
         <w:lastRenderedPageBreak/>
+        <w:t>Libros</w:t>
+      </w:r>
+      <w:bookmarkEnd w:id="5"/>
+    </w:p>
+    <w:p>
+      <w:r>
         <w:drawing>
-          <wp:inline distT="0" distB="0" distL="0" distR="0" wp14:anchorId="0552BC3E" wp14:editId="0F75A73A">
+          <wp:inline distT="0" distB="0" distL="0" distR="0" wp14:anchorId="0CB6BDE0" wp14:editId="3ACB3B87">
             <wp:extent cx="5400040" cy="3040959"/>
             <wp:effectExtent l="190500" t="190500" r="162560" b="179070"/>
-            <wp:docPr id="7" name="Imagen 7"/>
+            <wp:docPr id="15" name="Imagen 15"/>
             <wp:cNvGraphicFramePr>
               <a:graphicFrameLocks xmlns:a="http://schemas.openxmlformats.org/drawingml/2006/main" noChangeAspect="1"/>
             </wp:cNvGraphicFramePr>
@@ -1807,15 +2786,11 @@
     </w:p>
     <w:p>
       <w:r>
-        <w:rPr>
-          <w:noProof/>
-          <w:lang w:eastAsia="es-ES"/>
-        </w:rPr>
         <w:drawing>
-          <wp:inline distT="0" distB="0" distL="0" distR="0">
-            <wp:extent cx="5400040" cy="3039157"/>
-            <wp:effectExtent l="190500" t="190500" r="162560" b="180340"/>
-            <wp:docPr id="8" name="Imagen 8" descr="C:\Users\As1ss\Downloads\Captura de pantalla 2024-02-03 012846.png"/>
+          <wp:inline distT="0" distB="0" distL="0" distR="0" wp14:anchorId="63EB6188" wp14:editId="7DC50E2A">
+            <wp:extent cx="5400040" cy="3036071"/>
+            <wp:effectExtent l="190500" t="190500" r="162560" b="164465"/>
+            <wp:docPr id="16" name="Imagen 16"/>
             <wp:cNvGraphicFramePr>
               <a:graphicFrameLocks xmlns:a="http://schemas.openxmlformats.org/drawingml/2006/main" noChangeAspect="1"/>
             </wp:cNvGraphicFramePr>
@@ -1823,28 +2798,19 @@
               <a:graphicData uri="http://schemas.openxmlformats.org/drawingml/2006/picture">
                 <pic:pic xmlns:pic="http://schemas.openxmlformats.org/drawingml/2006/picture">
                   <pic:nvPicPr>
-                    <pic:cNvPr id="0" name="Picture 2" descr="C:\Users\As1ss\Downloads\Captura de pantalla 2024-02-03 012846.png"/>
-                    <pic:cNvPicPr>
-                      <a:picLocks noChangeAspect="1" noChangeArrowheads="1"/>
-                    </pic:cNvPicPr>
+                    <pic:cNvPr id="0" name=""/>
+                    <pic:cNvPicPr/>
                   </pic:nvPicPr>
                   <pic:blipFill>
-                    <a:blip r:embed="rId24">
-                      <a:extLst>
-                        <a:ext uri="{28A0092B-C50C-407E-A947-70E740481C1C}">
-                          <a14:useLocalDpi xmlns:a14="http://schemas.microsoft.com/office/drawing/2010/main" val="0"/>
-                        </a:ext>
-                      </a:extLst>
-                    </a:blip>
-                    <a:srcRect/>
+                    <a:blip r:embed="rId24"/>
                     <a:stretch>
                       <a:fillRect/>
                     </a:stretch>
                   </pic:blipFill>
-                  <pic:spPr bwMode="auto">
+                  <pic:spPr>
                     <a:xfrm>
                       <a:off x="0" y="0"/>
-                      <a:ext cx="5400040" cy="3039157"/>
+                      <a:ext cx="5400040" cy="3036071"/>
                     </a:xfrm>
                     <a:prstGeom prst="rect">
                       <a:avLst/>
@@ -1885,13 +2851,23 @@
       </w:r>
     </w:p>
     <w:p>
+      <w:pPr>
+        <w:pStyle w:val="Ttulo1"/>
+      </w:pPr>
+      <w:bookmarkStart w:id="6" w:name="_Toc157990375"/>
       <w:r>
         <w:lastRenderedPageBreak/>
+        <w:t>Préstamos</w:t>
+      </w:r>
+      <w:bookmarkEnd w:id="6"/>
+    </w:p>
+    <w:p>
+      <w:r>
         <w:drawing>
-          <wp:inline distT="0" distB="0" distL="0" distR="0" wp14:anchorId="72B85878" wp14:editId="3CA847C1">
+          <wp:inline distT="0" distB="0" distL="0" distR="0" wp14:anchorId="5DB8197E" wp14:editId="1273C956">
             <wp:extent cx="5400040" cy="3040959"/>
             <wp:effectExtent l="190500" t="190500" r="162560" b="179070"/>
-            <wp:docPr id="9" name="Imagen 9"/>
+            <wp:docPr id="17" name="Imagen 17"/>
             <wp:cNvGraphicFramePr>
               <a:graphicFrameLocks xmlns:a="http://schemas.openxmlformats.org/drawingml/2006/main" noChangeAspect="1"/>
             </wp:cNvGraphicFramePr>
@@ -1947,13 +2923,23 @@
       </w:r>
     </w:p>
     <w:p>
+      <w:pPr>
+        <w:pStyle w:val="Ttulo1"/>
+      </w:pPr>
+      <w:bookmarkStart w:id="7" w:name="_Toc157990376"/>
+      <w:r>
+        <w:t>Cerrar sesión</w:t>
+      </w:r>
+      <w:bookmarkEnd w:id="7"/>
+    </w:p>
+    <w:p>
       <w:r>
         <w:rPr>
           <w:noProof/>
           <w:lang w:eastAsia="es-ES"/>
         </w:rPr>
         <w:drawing>
-          <wp:inline distT="0" distB="0" distL="0" distR="0">
+          <wp:inline distT="0" distB="0" distL="0" distR="0" wp14:anchorId="0364F1E8" wp14:editId="52A0F2D9">
             <wp:extent cx="5400040" cy="3022669"/>
             <wp:effectExtent l="190500" t="190500" r="162560" b="177800"/>
             <wp:docPr id="12" name="Imagen 12" descr="C:\Users\As1ss\Downloads\Captura de pantalla 2024-02-03 013546.png"/>
@@ -2039,7 +3025,8 @@
           <w:sz w:val="32"/>
         </w:rPr>
       </w:pPr>
-      <w:bookmarkStart w:id="2" w:name="_Toc157816732"/>
+      <w:bookmarkStart w:id="8" w:name="_Toc157990377"/>
+      <w:bookmarkStart w:id="9" w:name="_GoBack"/>
       <w:r>
         <w:rPr>
           <w:sz w:val="32"/>
@@ -2047,19 +3034,779 @@
         <w:lastRenderedPageBreak/>
         <w:t>Administración</w:t>
       </w:r>
-      <w:bookmarkEnd w:id="2"/>
-    </w:p>
-    <w:p>
-      <w:bookmarkStart w:id="3" w:name="_GoBack"/>
-      <w:bookmarkEnd w:id="3"/>
+      <w:bookmarkEnd w:id="8"/>
+    </w:p>
+    <w:bookmarkEnd w:id="9"/>
+    <w:p>
+      <w:r>
+        <w:drawing>
+          <wp:inline distT="0" distB="0" distL="0" distR="0" wp14:anchorId="2CA7968B" wp14:editId="33E616F4">
+            <wp:extent cx="5400040" cy="3040959"/>
+            <wp:effectExtent l="190500" t="190500" r="162560" b="179070"/>
+            <wp:docPr id="22" name="Imagen 22"/>
+            <wp:cNvGraphicFramePr>
+              <a:graphicFrameLocks xmlns:a="http://schemas.openxmlformats.org/drawingml/2006/main" noChangeAspect="1"/>
+            </wp:cNvGraphicFramePr>
+            <a:graphic xmlns:a="http://schemas.openxmlformats.org/drawingml/2006/main">
+              <a:graphicData uri="http://schemas.openxmlformats.org/drawingml/2006/picture">
+                <pic:pic xmlns:pic="http://schemas.openxmlformats.org/drawingml/2006/picture">
+                  <pic:nvPicPr>
+                    <pic:cNvPr id="0" name=""/>
+                    <pic:cNvPicPr/>
+                  </pic:nvPicPr>
+                  <pic:blipFill>
+                    <a:blip r:embed="rId27"/>
+                    <a:stretch>
+                      <a:fillRect/>
+                    </a:stretch>
+                  </pic:blipFill>
+                  <pic:spPr>
+                    <a:xfrm>
+                      <a:off x="0" y="0"/>
+                      <a:ext cx="5400040" cy="3040959"/>
+                    </a:xfrm>
+                    <a:prstGeom prst="rect">
+                      <a:avLst/>
+                    </a:prstGeom>
+                    <a:ln>
+                      <a:noFill/>
+                    </a:ln>
+                    <a:effectLst>
+                      <a:outerShdw blurRad="190500" algn="tl" rotWithShape="0">
+                        <a:srgbClr val="000000">
+                          <a:alpha val="70000"/>
+                        </a:srgbClr>
+                      </a:outerShdw>
+                    </a:effectLst>
+                  </pic:spPr>
+                </pic:pic>
+              </a:graphicData>
+            </a:graphic>
+          </wp:inline>
+        </w:drawing>
+      </w:r>
+    </w:p>
+    <w:p>
+      <w:pPr>
+        <w:pStyle w:val="Prrafodelista"/>
+        <w:numPr>
+          <w:ilvl w:val="0"/>
+          <w:numId w:val="2"/>
+        </w:numPr>
+      </w:pPr>
+      <w:r>
+        <w:t>Al acceder con las credenciales d</w:t>
+      </w:r>
+      <w:r>
+        <w:t xml:space="preserve">e administrador, se habilita el modo administración, </w:t>
+      </w:r>
+      <w:r>
+        <w:t>la cual proporciona acceso a todas las funcionalidades avanzadas, tales como la gestión de aplazamientos de préstamos, resolución de incidencias, administración integra</w:t>
+      </w:r>
+      <w:r>
+        <w:t>l de la biblioteca, entre otras.</w:t>
+      </w:r>
+    </w:p>
+    <w:p>
+      <w:pPr>
+        <w:pStyle w:val="Ttulo1"/>
+      </w:pPr>
+      <w:bookmarkStart w:id="10" w:name="_Toc157990378"/>
+      <w:r>
+        <w:t>Home</w:t>
+      </w:r>
+      <w:bookmarkEnd w:id="10"/>
+    </w:p>
+    <w:p>
+      <w:r>
+        <w:drawing>
+          <wp:inline distT="0" distB="0" distL="0" distR="0" wp14:anchorId="30C714D5" wp14:editId="058D9E5C">
+            <wp:extent cx="5400040" cy="3040959"/>
+            <wp:effectExtent l="190500" t="190500" r="162560" b="179070"/>
+            <wp:docPr id="21" name="Imagen 21"/>
+            <wp:cNvGraphicFramePr>
+              <a:graphicFrameLocks xmlns:a="http://schemas.openxmlformats.org/drawingml/2006/main" noChangeAspect="1"/>
+            </wp:cNvGraphicFramePr>
+            <a:graphic xmlns:a="http://schemas.openxmlformats.org/drawingml/2006/main">
+              <a:graphicData uri="http://schemas.openxmlformats.org/drawingml/2006/picture">
+                <pic:pic xmlns:pic="http://schemas.openxmlformats.org/drawingml/2006/picture">
+                  <pic:nvPicPr>
+                    <pic:cNvPr id="0" name=""/>
+                    <pic:cNvPicPr/>
+                  </pic:nvPicPr>
+                  <pic:blipFill>
+                    <a:blip r:embed="rId28"/>
+                    <a:stretch>
+                      <a:fillRect/>
+                    </a:stretch>
+                  </pic:blipFill>
+                  <pic:spPr>
+                    <a:xfrm>
+                      <a:off x="0" y="0"/>
+                      <a:ext cx="5400040" cy="3040959"/>
+                    </a:xfrm>
+                    <a:prstGeom prst="rect">
+                      <a:avLst/>
+                    </a:prstGeom>
+                    <a:ln>
+                      <a:noFill/>
+                    </a:ln>
+                    <a:effectLst>
+                      <a:outerShdw blurRad="190500" algn="tl" rotWithShape="0">
+                        <a:srgbClr val="000000">
+                          <a:alpha val="70000"/>
+                        </a:srgbClr>
+                      </a:outerShdw>
+                    </a:effectLst>
+                  </pic:spPr>
+                </pic:pic>
+              </a:graphicData>
+            </a:graphic>
+          </wp:inline>
+        </w:drawing>
+      </w:r>
+    </w:p>
+    <w:p>
+      <w:pPr>
+        <w:pStyle w:val="Prrafodelista"/>
+        <w:numPr>
+          <w:ilvl w:val="0"/>
+          <w:numId w:val="2"/>
+        </w:numPr>
+      </w:pPr>
+      <w:r>
+        <w:t>En la sección Home podemos visualizar todas las funcionalidades que ofrece el usuario con rol de administración.</w:t>
+      </w:r>
+    </w:p>
+    <w:p/>
+    <w:p>
+      <w:pPr>
+        <w:pStyle w:val="Ttulo1"/>
+      </w:pPr>
+      <w:bookmarkStart w:id="11" w:name="_Toc157990379"/>
+      <w:r>
+        <w:lastRenderedPageBreak/>
+        <w:t xml:space="preserve">Administración de </w:t>
+      </w:r>
+      <w:r>
+        <w:t>Incidencias</w:t>
+      </w:r>
+      <w:bookmarkEnd w:id="11"/>
+    </w:p>
+    <w:p>
+      <w:r>
+        <w:drawing>
+          <wp:inline distT="0" distB="0" distL="0" distR="0" wp14:anchorId="55AAFE5D" wp14:editId="074A7864">
+            <wp:extent cx="5400040" cy="3040959"/>
+            <wp:effectExtent l="190500" t="190500" r="162560" b="179070"/>
+            <wp:docPr id="25" name="Imagen 25"/>
+            <wp:cNvGraphicFramePr>
+              <a:graphicFrameLocks xmlns:a="http://schemas.openxmlformats.org/drawingml/2006/main" noChangeAspect="1"/>
+            </wp:cNvGraphicFramePr>
+            <a:graphic xmlns:a="http://schemas.openxmlformats.org/drawingml/2006/main">
+              <a:graphicData uri="http://schemas.openxmlformats.org/drawingml/2006/picture">
+                <pic:pic xmlns:pic="http://schemas.openxmlformats.org/drawingml/2006/picture">
+                  <pic:nvPicPr>
+                    <pic:cNvPr id="0" name=""/>
+                    <pic:cNvPicPr/>
+                  </pic:nvPicPr>
+                  <pic:blipFill>
+                    <a:blip r:embed="rId29"/>
+                    <a:stretch>
+                      <a:fillRect/>
+                    </a:stretch>
+                  </pic:blipFill>
+                  <pic:spPr>
+                    <a:xfrm>
+                      <a:off x="0" y="0"/>
+                      <a:ext cx="5400040" cy="3040959"/>
+                    </a:xfrm>
+                    <a:prstGeom prst="rect">
+                      <a:avLst/>
+                    </a:prstGeom>
+                    <a:ln>
+                      <a:noFill/>
+                    </a:ln>
+                    <a:effectLst>
+                      <a:outerShdw blurRad="190500" algn="tl" rotWithShape="0">
+                        <a:srgbClr val="000000">
+                          <a:alpha val="70000"/>
+                        </a:srgbClr>
+                      </a:outerShdw>
+                    </a:effectLst>
+                  </pic:spPr>
+                </pic:pic>
+              </a:graphicData>
+            </a:graphic>
+          </wp:inline>
+        </w:drawing>
+      </w:r>
+    </w:p>
+    <w:p>
+      <w:pPr>
+        <w:pStyle w:val="Prrafodelista"/>
+        <w:numPr>
+          <w:ilvl w:val="0"/>
+          <w:numId w:val="2"/>
+        </w:numPr>
+      </w:pPr>
+      <w:r>
+        <w:t>Dentro de la sección "Administración de Incidencias", se presenta un panorama detallado de los problemas generales reportados por los usuarios. En cada incidencia, se incluye una descripción precisa del inconveniente experimentado en relación con la aplicación. La plataforma permite examinar a fondo cada detalle y resolver de manera efectiva las incidencias planteadas.</w:t>
+      </w:r>
+    </w:p>
+    <w:p>
+      <w:r>
+        <w:rPr>
+          <w:noProof/>
+          <w:lang w:eastAsia="es-ES"/>
+        </w:rPr>
+        <w:drawing>
+          <wp:inline distT="0" distB="0" distL="0" distR="0">
+            <wp:extent cx="5400040" cy="3050237"/>
+            <wp:effectExtent l="190500" t="190500" r="162560" b="169545"/>
+            <wp:docPr id="26" name="Imagen 26" descr="C:\Users\As1ss\Downloads\Captura de pantalla 2024-02-05 012809.png"/>
+            <wp:cNvGraphicFramePr>
+              <a:graphicFrameLocks xmlns:a="http://schemas.openxmlformats.org/drawingml/2006/main" noChangeAspect="1"/>
+            </wp:cNvGraphicFramePr>
+            <a:graphic xmlns:a="http://schemas.openxmlformats.org/drawingml/2006/main">
+              <a:graphicData uri="http://schemas.openxmlformats.org/drawingml/2006/picture">
+                <pic:pic xmlns:pic="http://schemas.openxmlformats.org/drawingml/2006/picture">
+                  <pic:nvPicPr>
+                    <pic:cNvPr id="0" name="Picture 1" descr="C:\Users\As1ss\Downloads\Captura de pantalla 2024-02-05 012809.png"/>
+                    <pic:cNvPicPr>
+                      <a:picLocks noChangeAspect="1" noChangeArrowheads="1"/>
+                    </pic:cNvPicPr>
+                  </pic:nvPicPr>
+                  <pic:blipFill>
+                    <a:blip r:embed="rId30">
+                      <a:extLst>
+                        <a:ext uri="{28A0092B-C50C-407E-A947-70E740481C1C}">
+                          <a14:useLocalDpi xmlns:a14="http://schemas.microsoft.com/office/drawing/2010/main" val="0"/>
+                        </a:ext>
+                      </a:extLst>
+                    </a:blip>
+                    <a:srcRect/>
+                    <a:stretch>
+                      <a:fillRect/>
+                    </a:stretch>
+                  </pic:blipFill>
+                  <pic:spPr bwMode="auto">
+                    <a:xfrm>
+                      <a:off x="0" y="0"/>
+                      <a:ext cx="5400040" cy="3050237"/>
+                    </a:xfrm>
+                    <a:prstGeom prst="rect">
+                      <a:avLst/>
+                    </a:prstGeom>
+                    <a:ln>
+                      <a:noFill/>
+                    </a:ln>
+                    <a:effectLst>
+                      <a:outerShdw blurRad="190500" algn="tl" rotWithShape="0">
+                        <a:srgbClr val="000000">
+                          <a:alpha val="70000"/>
+                        </a:srgbClr>
+                      </a:outerShdw>
+                    </a:effectLst>
+                  </pic:spPr>
+                </pic:pic>
+              </a:graphicData>
+            </a:graphic>
+          </wp:inline>
+        </w:drawing>
+      </w:r>
+    </w:p>
+    <w:p>
+      <w:pPr>
+        <w:pStyle w:val="Prrafodelista"/>
+        <w:numPr>
+          <w:ilvl w:val="0"/>
+          <w:numId w:val="2"/>
+        </w:numPr>
+      </w:pPr>
+      <w:r>
+        <w:t>Al hacer clic en el botón "Detalles", se despliega la descripción completa proporcionada por el usuario afectado en relación con alguna incidencia. Esto permite obtener una comprensión exhaustiva de la naturaleza del problema reportado.</w:t>
+      </w:r>
+    </w:p>
+    <w:p>
+      <w:r>
+        <w:lastRenderedPageBreak/>
+        <w:drawing>
+          <wp:inline distT="0" distB="0" distL="0" distR="0" wp14:anchorId="1F718B7E" wp14:editId="718CE88B">
+            <wp:extent cx="5400040" cy="3040959"/>
+            <wp:effectExtent l="190500" t="190500" r="162560" b="179070"/>
+            <wp:docPr id="27" name="Imagen 27"/>
+            <wp:cNvGraphicFramePr>
+              <a:graphicFrameLocks xmlns:a="http://schemas.openxmlformats.org/drawingml/2006/main" noChangeAspect="1"/>
+            </wp:cNvGraphicFramePr>
+            <a:graphic xmlns:a="http://schemas.openxmlformats.org/drawingml/2006/main">
+              <a:graphicData uri="http://schemas.openxmlformats.org/drawingml/2006/picture">
+                <pic:pic xmlns:pic="http://schemas.openxmlformats.org/drawingml/2006/picture">
+                  <pic:nvPicPr>
+                    <pic:cNvPr id="0" name=""/>
+                    <pic:cNvPicPr/>
+                  </pic:nvPicPr>
+                  <pic:blipFill>
+                    <a:blip r:embed="rId31"/>
+                    <a:stretch>
+                      <a:fillRect/>
+                    </a:stretch>
+                  </pic:blipFill>
+                  <pic:spPr>
+                    <a:xfrm>
+                      <a:off x="0" y="0"/>
+                      <a:ext cx="5400040" cy="3040959"/>
+                    </a:xfrm>
+                    <a:prstGeom prst="rect">
+                      <a:avLst/>
+                    </a:prstGeom>
+                    <a:ln>
+                      <a:noFill/>
+                    </a:ln>
+                    <a:effectLst>
+                      <a:outerShdw blurRad="190500" algn="tl" rotWithShape="0">
+                        <a:srgbClr val="000000">
+                          <a:alpha val="70000"/>
+                        </a:srgbClr>
+                      </a:outerShdw>
+                    </a:effectLst>
+                  </pic:spPr>
+                </pic:pic>
+              </a:graphicData>
+            </a:graphic>
+          </wp:inline>
+        </w:drawing>
+      </w:r>
+    </w:p>
+    <w:p>
+      <w:pPr>
+        <w:pStyle w:val="Prrafodelista"/>
+        <w:numPr>
+          <w:ilvl w:val="0"/>
+          <w:numId w:val="2"/>
+        </w:numPr>
+      </w:pPr>
+      <w:r>
+        <w:t>Tras haber solventado la incidencia, se puede hacer clic en el botón "Resolver" con el fin de actualizar el estado de la misma de "pendiente" a "resuelta", garantizando así un registro preciso de su resolución.</w:t>
+      </w:r>
+    </w:p>
+    <w:p>
+      <w:pPr>
+        <w:pStyle w:val="Ttulo1"/>
+      </w:pPr>
+      <w:bookmarkStart w:id="12" w:name="_Toc157990380"/>
+      <w:r>
+        <w:t xml:space="preserve">Administración </w:t>
+      </w:r>
+      <w:r>
+        <w:t>de L</w:t>
+      </w:r>
+      <w:r>
+        <w:t>ibros</w:t>
+      </w:r>
+      <w:bookmarkEnd w:id="12"/>
+    </w:p>
+    <w:p>
+      <w:r>
+        <w:drawing>
+          <wp:inline distT="0" distB="0" distL="0" distR="0" wp14:anchorId="1A168A49" wp14:editId="5B4E6B87">
+            <wp:extent cx="5400040" cy="3040959"/>
+            <wp:effectExtent l="190500" t="190500" r="162560" b="179070"/>
+            <wp:docPr id="28" name="Imagen 28"/>
+            <wp:cNvGraphicFramePr>
+              <a:graphicFrameLocks xmlns:a="http://schemas.openxmlformats.org/drawingml/2006/main" noChangeAspect="1"/>
+            </wp:cNvGraphicFramePr>
+            <a:graphic xmlns:a="http://schemas.openxmlformats.org/drawingml/2006/main">
+              <a:graphicData uri="http://schemas.openxmlformats.org/drawingml/2006/picture">
+                <pic:pic xmlns:pic="http://schemas.openxmlformats.org/drawingml/2006/picture">
+                  <pic:nvPicPr>
+                    <pic:cNvPr id="0" name=""/>
+                    <pic:cNvPicPr/>
+                  </pic:nvPicPr>
+                  <pic:blipFill>
+                    <a:blip r:embed="rId32"/>
+                    <a:stretch>
+                      <a:fillRect/>
+                    </a:stretch>
+                  </pic:blipFill>
+                  <pic:spPr>
+                    <a:xfrm>
+                      <a:off x="0" y="0"/>
+                      <a:ext cx="5400040" cy="3040959"/>
+                    </a:xfrm>
+                    <a:prstGeom prst="rect">
+                      <a:avLst/>
+                    </a:prstGeom>
+                    <a:ln>
+                      <a:noFill/>
+                    </a:ln>
+                    <a:effectLst>
+                      <a:outerShdw blurRad="190500" algn="tl" rotWithShape="0">
+                        <a:srgbClr val="000000">
+                          <a:alpha val="70000"/>
+                        </a:srgbClr>
+                      </a:outerShdw>
+                    </a:effectLst>
+                  </pic:spPr>
+                </pic:pic>
+              </a:graphicData>
+            </a:graphic>
+          </wp:inline>
+        </w:drawing>
+      </w:r>
+    </w:p>
+    <w:p>
+      <w:pPr>
+        <w:pStyle w:val="Prrafodelista"/>
+        <w:numPr>
+          <w:ilvl w:val="0"/>
+          <w:numId w:val="2"/>
+        </w:numPr>
+      </w:pPr>
+      <w:r>
+        <w:t>Dentro de la sección "Administración de Libros", se pueden llevar a cabo diversas operaciones relacionadas con la gestión de libros, que abarcan desde la adición hasta la modificación y eliminación de registros. El botón "Limpiar" está diseñado para restablecer todos los campos, facilitando así la preparación para la introducción de información de un nuevo libro.</w:t>
+      </w:r>
+    </w:p>
+    <w:p>
+      <w:pPr>
+        <w:pStyle w:val="Ttulo1"/>
+      </w:pPr>
+      <w:bookmarkStart w:id="13" w:name="_Toc157990381"/>
+      <w:r>
+        <w:lastRenderedPageBreak/>
+        <w:t>Administración de Usuarios</w:t>
+      </w:r>
+      <w:bookmarkEnd w:id="13"/>
+    </w:p>
+    <w:p>
+      <w:r>
+        <w:drawing>
+          <wp:inline distT="0" distB="0" distL="0" distR="0" wp14:anchorId="2D28D796" wp14:editId="33705709">
+            <wp:extent cx="5400040" cy="3040959"/>
+            <wp:effectExtent l="190500" t="190500" r="162560" b="179070"/>
+            <wp:docPr id="29" name="Imagen 29"/>
+            <wp:cNvGraphicFramePr>
+              <a:graphicFrameLocks xmlns:a="http://schemas.openxmlformats.org/drawingml/2006/main" noChangeAspect="1"/>
+            </wp:cNvGraphicFramePr>
+            <a:graphic xmlns:a="http://schemas.openxmlformats.org/drawingml/2006/main">
+              <a:graphicData uri="http://schemas.openxmlformats.org/drawingml/2006/picture">
+                <pic:pic xmlns:pic="http://schemas.openxmlformats.org/drawingml/2006/picture">
+                  <pic:nvPicPr>
+                    <pic:cNvPr id="0" name=""/>
+                    <pic:cNvPicPr/>
+                  </pic:nvPicPr>
+                  <pic:blipFill>
+                    <a:blip r:embed="rId33"/>
+                    <a:stretch>
+                      <a:fillRect/>
+                    </a:stretch>
+                  </pic:blipFill>
+                  <pic:spPr>
+                    <a:xfrm>
+                      <a:off x="0" y="0"/>
+                      <a:ext cx="5400040" cy="3040959"/>
+                    </a:xfrm>
+                    <a:prstGeom prst="rect">
+                      <a:avLst/>
+                    </a:prstGeom>
+                    <a:ln>
+                      <a:noFill/>
+                    </a:ln>
+                    <a:effectLst>
+                      <a:outerShdw blurRad="190500" algn="tl" rotWithShape="0">
+                        <a:srgbClr val="000000">
+                          <a:alpha val="70000"/>
+                        </a:srgbClr>
+                      </a:outerShdw>
+                    </a:effectLst>
+                  </pic:spPr>
+                </pic:pic>
+              </a:graphicData>
+            </a:graphic>
+          </wp:inline>
+        </w:drawing>
+      </w:r>
+    </w:p>
+    <w:p>
+      <w:pPr>
+        <w:pStyle w:val="Prrafodelista"/>
+        <w:numPr>
+          <w:ilvl w:val="0"/>
+          <w:numId w:val="2"/>
+        </w:numPr>
+      </w:pPr>
+      <w:r>
+        <w:t>Dentro de la sección "Administración de Usuarios", se presenta una visión integral de la información de los usuarios, permitiendo no solo su visualización, sino también la capacidad de bloquear y desbloquear a un usuario específico según sea necesario.</w:t>
+      </w:r>
+    </w:p>
+    <w:p>
+      <w:pPr>
+        <w:pStyle w:val="Ttulo1"/>
+      </w:pPr>
+      <w:bookmarkStart w:id="14" w:name="_Toc157990382"/>
+      <w:r>
+        <w:t>Administración de Informes</w:t>
+      </w:r>
+      <w:bookmarkEnd w:id="14"/>
+    </w:p>
+    <w:p>
+      <w:r>
+        <w:drawing>
+          <wp:inline distT="0" distB="0" distL="0" distR="0" wp14:anchorId="26E7994A" wp14:editId="7650A72D">
+            <wp:extent cx="5400040" cy="3040959"/>
+            <wp:effectExtent l="190500" t="190500" r="162560" b="179070"/>
+            <wp:docPr id="30" name="Imagen 30"/>
+            <wp:cNvGraphicFramePr>
+              <a:graphicFrameLocks xmlns:a="http://schemas.openxmlformats.org/drawingml/2006/main" noChangeAspect="1"/>
+            </wp:cNvGraphicFramePr>
+            <a:graphic xmlns:a="http://schemas.openxmlformats.org/drawingml/2006/main">
+              <a:graphicData uri="http://schemas.openxmlformats.org/drawingml/2006/picture">
+                <pic:pic xmlns:pic="http://schemas.openxmlformats.org/drawingml/2006/picture">
+                  <pic:nvPicPr>
+                    <pic:cNvPr id="0" name=""/>
+                    <pic:cNvPicPr/>
+                  </pic:nvPicPr>
+                  <pic:blipFill>
+                    <a:blip r:embed="rId34"/>
+                    <a:stretch>
+                      <a:fillRect/>
+                    </a:stretch>
+                  </pic:blipFill>
+                  <pic:spPr>
+                    <a:xfrm>
+                      <a:off x="0" y="0"/>
+                      <a:ext cx="5400040" cy="3040959"/>
+                    </a:xfrm>
+                    <a:prstGeom prst="rect">
+                      <a:avLst/>
+                    </a:prstGeom>
+                    <a:ln>
+                      <a:noFill/>
+                    </a:ln>
+                    <a:effectLst>
+                      <a:outerShdw blurRad="190500" algn="tl" rotWithShape="0">
+                        <a:srgbClr val="000000">
+                          <a:alpha val="70000"/>
+                        </a:srgbClr>
+                      </a:outerShdw>
+                    </a:effectLst>
+                  </pic:spPr>
+                </pic:pic>
+              </a:graphicData>
+            </a:graphic>
+          </wp:inline>
+        </w:drawing>
+      </w:r>
+    </w:p>
+    <w:p>
+      <w:pPr>
+        <w:pStyle w:val="Prrafodelista"/>
+        <w:numPr>
+          <w:ilvl w:val="0"/>
+          <w:numId w:val="2"/>
+        </w:numPr>
+      </w:pPr>
+      <w:r>
+        <w:t>En la sección "Administración de Informes", se brinda la posibilidad de generar diversos informes que proporcionan estadísticas detalladas relacionadas con el funcionamiento de la aplicación.</w:t>
+      </w:r>
+    </w:p>
+    <w:p/>
+    <w:p>
+      <w:pPr>
+        <w:pStyle w:val="Ttulo1"/>
+      </w:pPr>
+      <w:bookmarkStart w:id="15" w:name="_Toc157990383"/>
+      <w:r>
+        <w:lastRenderedPageBreak/>
+        <w:t>Administración de Préstamos</w:t>
+      </w:r>
+      <w:bookmarkEnd w:id="15"/>
+    </w:p>
+    <w:p>
+      <w:r>
+        <w:drawing>
+          <wp:inline distT="0" distB="0" distL="0" distR="0" wp14:anchorId="4BE62451" wp14:editId="6456AEAC">
+            <wp:extent cx="5400040" cy="3040959"/>
+            <wp:effectExtent l="190500" t="190500" r="162560" b="179070"/>
+            <wp:docPr id="31" name="Imagen 31"/>
+            <wp:cNvGraphicFramePr>
+              <a:graphicFrameLocks xmlns:a="http://schemas.openxmlformats.org/drawingml/2006/main" noChangeAspect="1"/>
+            </wp:cNvGraphicFramePr>
+            <a:graphic xmlns:a="http://schemas.openxmlformats.org/drawingml/2006/main">
+              <a:graphicData uri="http://schemas.openxmlformats.org/drawingml/2006/picture">
+                <pic:pic xmlns:pic="http://schemas.openxmlformats.org/drawingml/2006/picture">
+                  <pic:nvPicPr>
+                    <pic:cNvPr id="0" name=""/>
+                    <pic:cNvPicPr/>
+                  </pic:nvPicPr>
+                  <pic:blipFill>
+                    <a:blip r:embed="rId35"/>
+                    <a:stretch>
+                      <a:fillRect/>
+                    </a:stretch>
+                  </pic:blipFill>
+                  <pic:spPr>
+                    <a:xfrm>
+                      <a:off x="0" y="0"/>
+                      <a:ext cx="5400040" cy="3040959"/>
+                    </a:xfrm>
+                    <a:prstGeom prst="rect">
+                      <a:avLst/>
+                    </a:prstGeom>
+                    <a:ln>
+                      <a:noFill/>
+                    </a:ln>
+                    <a:effectLst>
+                      <a:outerShdw blurRad="190500" algn="tl" rotWithShape="0">
+                        <a:srgbClr val="000000">
+                          <a:alpha val="70000"/>
+                        </a:srgbClr>
+                      </a:outerShdw>
+                    </a:effectLst>
+                  </pic:spPr>
+                </pic:pic>
+              </a:graphicData>
+            </a:graphic>
+          </wp:inline>
+        </w:drawing>
+      </w:r>
+    </w:p>
+    <w:p>
+      <w:pPr>
+        <w:pStyle w:val="Prrafodelista"/>
+        <w:numPr>
+          <w:ilvl w:val="0"/>
+          <w:numId w:val="2"/>
+        </w:numPr>
+      </w:pPr>
+      <w:r>
+        <w:t>En la sección "Administración de Préstamos", se ofrece la capacidad de visualizar a los usuarios que cuentan con préstamos en curso, permitiendo además la opción de aplazar dichos préstamos por un período adicional de un mes.</w:t>
+      </w:r>
+    </w:p>
+    <w:p>
+      <w:pPr>
+        <w:rPr>
+          <w:u w:val="single"/>
+        </w:rPr>
+      </w:pPr>
+      <w:r>
+        <w:drawing>
+          <wp:inline distT="0" distB="0" distL="0" distR="0" wp14:anchorId="312E8982" wp14:editId="615E0263">
+            <wp:extent cx="5400040" cy="3028128"/>
+            <wp:effectExtent l="190500" t="190500" r="162560" b="172720"/>
+            <wp:docPr id="32" name="Imagen 32"/>
+            <wp:cNvGraphicFramePr>
+              <a:graphicFrameLocks xmlns:a="http://schemas.openxmlformats.org/drawingml/2006/main" noChangeAspect="1"/>
+            </wp:cNvGraphicFramePr>
+            <a:graphic xmlns:a="http://schemas.openxmlformats.org/drawingml/2006/main">
+              <a:graphicData uri="http://schemas.openxmlformats.org/drawingml/2006/picture">
+                <pic:pic xmlns:pic="http://schemas.openxmlformats.org/drawingml/2006/picture">
+                  <pic:nvPicPr>
+                    <pic:cNvPr id="0" name=""/>
+                    <pic:cNvPicPr/>
+                  </pic:nvPicPr>
+                  <pic:blipFill>
+                    <a:blip r:embed="rId36"/>
+                    <a:stretch>
+                      <a:fillRect/>
+                    </a:stretch>
+                  </pic:blipFill>
+                  <pic:spPr>
+                    <a:xfrm>
+                      <a:off x="0" y="0"/>
+                      <a:ext cx="5400040" cy="3028128"/>
+                    </a:xfrm>
+                    <a:prstGeom prst="rect">
+                      <a:avLst/>
+                    </a:prstGeom>
+                    <a:ln>
+                      <a:noFill/>
+                    </a:ln>
+                    <a:effectLst>
+                      <a:outerShdw blurRad="190500" algn="tl" rotWithShape="0">
+                        <a:srgbClr val="000000">
+                          <a:alpha val="70000"/>
+                        </a:srgbClr>
+                      </a:outerShdw>
+                    </a:effectLst>
+                  </pic:spPr>
+                </pic:pic>
+              </a:graphicData>
+            </a:graphic>
+          </wp:inline>
+        </w:drawing>
+      </w:r>
+    </w:p>
+    <w:p>
+      <w:pPr>
+        <w:rPr>
+          <w:u w:val="single"/>
+        </w:rPr>
+      </w:pPr>
+      <w:r>
+        <w:drawing>
+          <wp:inline distT="0" distB="0" distL="0" distR="0" wp14:anchorId="10889195" wp14:editId="6245C935">
+            <wp:extent cx="5400040" cy="419148"/>
+            <wp:effectExtent l="190500" t="190500" r="162560" b="171450"/>
+            <wp:docPr id="33" name="Imagen 33"/>
+            <wp:cNvGraphicFramePr>
+              <a:graphicFrameLocks xmlns:a="http://schemas.openxmlformats.org/drawingml/2006/main" noChangeAspect="1"/>
+            </wp:cNvGraphicFramePr>
+            <a:graphic xmlns:a="http://schemas.openxmlformats.org/drawingml/2006/main">
+              <a:graphicData uri="http://schemas.openxmlformats.org/drawingml/2006/picture">
+                <pic:pic xmlns:pic="http://schemas.openxmlformats.org/drawingml/2006/picture">
+                  <pic:nvPicPr>
+                    <pic:cNvPr id="0" name=""/>
+                    <pic:cNvPicPr/>
+                  </pic:nvPicPr>
+                  <pic:blipFill>
+                    <a:blip r:embed="rId37"/>
+                    <a:stretch>
+                      <a:fillRect/>
+                    </a:stretch>
+                  </pic:blipFill>
+                  <pic:spPr>
+                    <a:xfrm>
+                      <a:off x="0" y="0"/>
+                      <a:ext cx="5400040" cy="419148"/>
+                    </a:xfrm>
+                    <a:prstGeom prst="rect">
+                      <a:avLst/>
+                    </a:prstGeom>
+                    <a:ln>
+                      <a:noFill/>
+                    </a:ln>
+                    <a:effectLst>
+                      <a:outerShdw blurRad="190500" algn="tl" rotWithShape="0">
+                        <a:srgbClr val="000000">
+                          <a:alpha val="70000"/>
+                        </a:srgbClr>
+                      </a:outerShdw>
+                    </a:effectLst>
+                  </pic:spPr>
+                </pic:pic>
+              </a:graphicData>
+            </a:graphic>
+          </wp:inline>
+        </w:drawing>
+      </w:r>
+    </w:p>
+    <w:p>
+      <w:pPr>
+        <w:pStyle w:val="Prrafodelista"/>
+        <w:ind w:left="360"/>
+        <w:rPr>
+          <w:u w:val="single"/>
+        </w:rPr>
+      </w:pPr>
     </w:p>
     <w:sectPr>
-      <w:headerReference w:type="even" r:id="rId27"/>
-      <w:headerReference w:type="default" r:id="rId28"/>
-      <w:footerReference w:type="default" r:id="rId29"/>
-      <w:headerReference w:type="first" r:id="rId30"/>
-      <w:pgSz w:w="11906" w:h="16838"/>
-      <w:pgMar w:top="1417" w:right="1701" w:bottom="1417" w:left="1701" w:header="708" w:footer="708" w:gutter="0"/>
+      <w:headerReference w:type="even" r:id="rId38"/>
+      <w:headerReference w:type="default" r:id="rId39"/>
+      <w:footerReference w:type="default" r:id="rId40"/>
+      <w:headerReference w:type="first" r:id="rId41"/>
+      <w:pgSz w:w="11906" w:h="16838" w:code="9"/>
+      <w:pgMar w:top="851" w:right="1701" w:bottom="851" w:left="1701" w:header="709" w:footer="284" w:gutter="0"/>
       <w:pgNumType w:start="0"/>
       <w:cols w:space="708"/>
       <w:titlePg/>
@@ -2155,7 +3902,7 @@
                 <w:bCs/>
                 <w:noProof/>
               </w:rPr>
-              <w:t>11</w:t>
+              <w:t>15</w:t>
             </w:r>
             <w:r>
               <w:rPr>
@@ -2200,7 +3947,7 @@
                 <w:bCs/>
                 <w:noProof/>
               </w:rPr>
-              <w:t>11</w:t>
+              <w:t>15</w:t>
             </w:r>
             <w:r>
               <w:rPr>
@@ -2509,7 +4256,7 @@
   <w:abstractNum w:abstractNumId="1">
     <w:nsid w:val="55ED368E"/>
     <w:multiLevelType w:val="hybridMultilevel"/>
-    <w:tmpl w:val="23DE4984"/>
+    <w:tmpl w:val="098EE8C4"/>
     <w:lvl w:ilvl="0" w:tplc="0C0A0001">
       <w:start w:val="1"/>
       <w:numFmt w:val="bullet"/>
@@ -3382,37 +5129,6 @@
         </w:p>
       </w:docPartBody>
     </w:docPart>
-    <w:docPart>
-      <w:docPartPr>
-        <w:name w:val="A57918BA07C340C7A1C397358A82B019"/>
-        <w:category>
-          <w:name w:val="General"/>
-          <w:gallery w:val="placeholder"/>
-        </w:category>
-        <w:types>
-          <w:type w:val="bbPlcHdr"/>
-        </w:types>
-        <w:behaviors>
-          <w:behavior w:val="content"/>
-        </w:behaviors>
-        <w:guid w:val="{5737DFBE-CB4B-4E77-AB45-4882817FAF2F}"/>
-      </w:docPartPr>
-      <w:docPartBody>
-        <w:p>
-          <w:pPr>
-            <w:pStyle w:val="A57918BA07C340C7A1C397358A82B019"/>
-          </w:pPr>
-          <w:r>
-            <w:rPr>
-              <w:rFonts w:asciiTheme="majorHAnsi" w:eastAsiaTheme="majorEastAsia" w:hAnsiTheme="majorHAnsi" w:cstheme="majorBidi"/>
-              <w:sz w:val="80"/>
-              <w:szCs w:val="80"/>
-            </w:rPr>
-            <w:t>[Escriba el título del documento]</w:t>
-          </w:r>
-        </w:p>
-      </w:docPartBody>
-    </w:docPart>
   </w:docParts>
 </w:glossaryDocument>
 </file>
@@ -3488,6 +5204,7 @@
     <w:rsid w:val="00570F6C"/>
     <w:rsid w:val="005C0D85"/>
     <w:rsid w:val="00C53128"/>
+    <w:rsid w:val="00CF7C40"/>
   </w:rsids>
   <m:mathPr>
     <m:mathFont m:val="Cambria Math"/>
@@ -4230,7 +5947,7 @@
 </file>
 
 <file path=customXml/itemProps2.xml><?xml version="1.0" encoding="utf-8"?>
-<ds:datastoreItem xmlns:ds="http://schemas.openxmlformats.org/officeDocument/2006/customXml" ds:itemID="{09CB4A40-F820-42AA-A7DC-A12E84409660}">
+<ds:datastoreItem xmlns:ds="http://schemas.openxmlformats.org/officeDocument/2006/customXml" ds:itemID="{8DBA9943-3309-45CA-A7FA-9CD8932AF358}">
   <ds:schemaRefs>
     <ds:schemaRef ds:uri="http://schemas.openxmlformats.org/officeDocument/2006/bibliography"/>
   </ds:schemaRefs>

</xml_diff>